<commit_message>
added bootstrap and completed home page
</commit_message>
<xml_diff>
--- a/Oak Hill Stables Website Requirements.docx
+++ b/Oak Hill Stables Website Requirements.docx
@@ -60,7 +60,30 @@
           <w:b w:val="0"/>
           <w:bCs/>
         </w:rPr>
-        <w:t>Oak Hill Stables</w:t>
+        <w:t>&lt;</w:t>
+      </w:r>
+      <w:fldSimple w:instr=" DOCPROPERTY &quot;Company&quot;  \* MERGEFORMAT ">
+        <w:r>
+          <w:rPr>
+            <w:b w:val="0"/>
+            <w:bCs/>
+          </w:rPr>
+          <w:t>Customer</w:t>
+        </w:r>
+        <w:r>
+          <w:rPr>
+            <w:b w:val="0"/>
+            <w:bCs/>
+          </w:rPr>
+          <w:t xml:space="preserve"> Name</w:t>
+        </w:r>
+      </w:fldSimple>
+      <w:r>
+        <w:rPr>
+          <w:b w:val="0"/>
+          <w:bCs/>
+        </w:rPr>
+        <w:t>&gt;</w:t>
       </w:r>
     </w:p>
     <w:p>
@@ -73,7 +96,35 @@
         <w:pStyle w:val="MainTitle"/>
       </w:pPr>
       <w:r>
-        <w:t>Oak Hill Website Design</w:t>
+        <w:t>&lt;</w:t>
+      </w:r>
+      <w:fldSimple w:instr=" SUBJECT  \* MERGEFORMAT ">
+        <w:r>
+          <w:t>Project Name</w:t>
+        </w:r>
+      </w:fldSimple>
+      <w:r>
+        <w:t>&gt;</w:t>
+      </w:r>
+    </w:p>
+    <w:p>
+      <w:pPr>
+        <w:pStyle w:val="MainTitle"/>
+        <w:rPr>
+          <w:sz w:val="28"/>
+        </w:rPr>
+      </w:pPr>
+      <w:r>
+        <w:rPr>
+          <w:sz w:val="28"/>
+        </w:rPr>
+        <w:t xml:space="preserve">AC </w:t>
+      </w:r>
+      <w:r>
+        <w:rPr>
+          <w:sz w:val="28"/>
+        </w:rPr>
+        <w:t xml:space="preserve">Project #: </w:t>
       </w:r>
     </w:p>
     <w:p>
@@ -5011,29 +5062,6 @@
     </w:p>
     <w:p>
       <w:pPr>
-        <w:pStyle w:val="ListParagraph"/>
-        <w:numPr>
-          <w:ilvl w:val="0"/>
-          <w:numId w:val="24"/>
-        </w:numPr>
-        <w:jc w:val="both"/>
-        <w:rPr>
-          <w:rFonts w:ascii="Arial" w:hAnsi="Arial" w:cs="Arial"/>
-          <w:sz w:val="20"/>
-          <w:szCs w:val="20"/>
-        </w:rPr>
-      </w:pPr>
-      <w:r>
-        <w:rPr>
-          <w:rFonts w:ascii="Arial" w:hAnsi="Arial" w:cs="Arial"/>
-          <w:sz w:val="20"/>
-          <w:szCs w:val="20"/>
-        </w:rPr>
-        <w:t>Code Louisville Developers / mentors</w:t>
-      </w:r>
-    </w:p>
-    <w:p>
-      <w:pPr>
         <w:jc w:val="both"/>
         <w:rPr>
           <w:rFonts w:ascii="Arial" w:hAnsi="Arial" w:cs="Arial"/>
@@ -5423,8 +5451,51 @@
           <w:sz w:val="20"/>
           <w:szCs w:val="20"/>
         </w:rPr>
-        <w:t>X</w:t>
-      </w:r>
+        <w:fldChar w:fldCharType="begin">
+          <w:ffData>
+            <w:name w:val="Check2"/>
+            <w:enabled/>
+            <w:calcOnExit w:val="0"/>
+            <w:checkBox>
+              <w:sizeAuto/>
+              <w:default w:val="0"/>
+            </w:checkBox>
+          </w:ffData>
+        </w:fldChar>
+      </w:r>
+      <w:bookmarkStart w:id="16" w:name="Check2"/>
+      <w:r>
+        <w:rPr>
+          <w:rFonts w:ascii="Arial" w:hAnsi="Arial" w:cs="Arial"/>
+          <w:sz w:val="20"/>
+          <w:szCs w:val="20"/>
+        </w:rPr>
+        <w:instrText xml:space="preserve"> FORMCHECKBOX </w:instrText>
+      </w:r>
+      <w:r>
+        <w:rPr>
+          <w:rFonts w:ascii="Arial" w:hAnsi="Arial" w:cs="Arial"/>
+          <w:sz w:val="20"/>
+          <w:szCs w:val="20"/>
+        </w:rPr>
+      </w:r>
+      <w:r>
+        <w:rPr>
+          <w:rFonts w:ascii="Arial" w:hAnsi="Arial" w:cs="Arial"/>
+          <w:sz w:val="20"/>
+          <w:szCs w:val="20"/>
+        </w:rPr>
+        <w:fldChar w:fldCharType="separate"/>
+      </w:r>
+      <w:r>
+        <w:rPr>
+          <w:rFonts w:ascii="Arial" w:hAnsi="Arial" w:cs="Arial"/>
+          <w:sz w:val="20"/>
+          <w:szCs w:val="20"/>
+        </w:rPr>
+        <w:fldChar w:fldCharType="end"/>
+      </w:r>
+      <w:bookmarkEnd w:id="16"/>
       <w:r>
         <w:rPr>
           <w:rFonts w:ascii="Arial" w:hAnsi="Arial" w:cs="Arial"/>
@@ -5432,8 +5503,17 @@
           <w:szCs w:val="20"/>
         </w:rPr>
         <w:tab/>
+      </w:r>
+      <w:proofErr w:type="gramStart"/>
+      <w:r>
+        <w:rPr>
+          <w:rFonts w:ascii="Arial" w:hAnsi="Arial" w:cs="Arial"/>
+          <w:sz w:val="20"/>
+          <w:szCs w:val="20"/>
+        </w:rPr>
         <w:t>Business requirements for new application development.</w:t>
       </w:r>
+      <w:proofErr w:type="gramEnd"/>
     </w:p>
     <w:p>
       <w:pPr>
@@ -5472,7 +5552,7 @@
           </w:ffData>
         </w:fldChar>
       </w:r>
-      <w:bookmarkStart w:id="16" w:name="Check3"/>
+      <w:bookmarkStart w:id="17" w:name="Check3"/>
       <w:r>
         <w:rPr>
           <w:rFonts w:ascii="Arial" w:hAnsi="Arial" w:cs="Arial"/>
@@ -5504,7 +5584,7 @@
         </w:rPr>
         <w:fldChar w:fldCharType="end"/>
       </w:r>
-      <w:bookmarkEnd w:id="16"/>
+      <w:bookmarkEnd w:id="17"/>
       <w:r>
         <w:rPr>
           <w:rFonts w:ascii="Arial" w:hAnsi="Arial" w:cs="Arial"/>
@@ -5559,7 +5639,7 @@
           </w:ffData>
         </w:fldChar>
       </w:r>
-      <w:bookmarkStart w:id="17" w:name="Check4"/>
+      <w:bookmarkStart w:id="18" w:name="Check4"/>
       <w:r>
         <w:rPr>
           <w:rFonts w:ascii="Arial" w:hAnsi="Arial" w:cs="Arial"/>
@@ -5591,7 +5671,7 @@
         </w:rPr>
         <w:fldChar w:fldCharType="end"/>
       </w:r>
-      <w:bookmarkEnd w:id="17"/>
+      <w:bookmarkEnd w:id="18"/>
       <w:r>
         <w:rPr>
           <w:rFonts w:ascii="Arial" w:hAnsi="Arial" w:cs="Arial"/>
@@ -5632,8 +5712,8 @@
           <w:sz w:val="24"/>
         </w:rPr>
       </w:pPr>
-      <w:bookmarkStart w:id="18" w:name="_Toc137351789"/>
-      <w:bookmarkStart w:id="19" w:name="_Toc419968135"/>
+      <w:bookmarkStart w:id="19" w:name="_Toc137351789"/>
+      <w:bookmarkStart w:id="20" w:name="_Toc419968135"/>
       <w:r>
         <w:rPr>
           <w:i w:val="0"/>
@@ -5642,360 +5722,31 @@
         </w:rPr>
         <w:t>Business Goals/Objectives to be achieved</w:t>
       </w:r>
-      <w:bookmarkEnd w:id="18"/>
       <w:bookmarkEnd w:id="19"/>
-    </w:p>
-    <w:p>
-      <w:pPr>
-        <w:ind w:firstLine="360"/>
+      <w:bookmarkEnd w:id="20"/>
+    </w:p>
+    <w:p>
+      <w:pPr>
         <w:jc w:val="both"/>
         <w:rPr>
           <w:rFonts w:ascii="Arial" w:hAnsi="Arial" w:cs="Arial"/>
-          <w:sz w:val="20"/>
-          <w:szCs w:val="20"/>
-        </w:rPr>
-      </w:pPr>
-      <w:r>
-        <w:rPr>
-          <w:rFonts w:ascii="Arial" w:hAnsi="Arial" w:cs="Arial"/>
-          <w:sz w:val="20"/>
-          <w:szCs w:val="20"/>
-        </w:rPr>
-        <w:t xml:space="preserve">The goal of this project is to create a simple modern website for Oak Hill Stables (OHS). </w:t>
-      </w:r>
-    </w:p>
-    <w:p>
-      <w:pPr>
-        <w:ind w:firstLine="360"/>
-        <w:jc w:val="both"/>
-        <w:rPr>
-          <w:rFonts w:ascii="Arial" w:hAnsi="Arial" w:cs="Arial"/>
-          <w:b/>
-          <w:sz w:val="20"/>
-          <w:szCs w:val="20"/>
-        </w:rPr>
-      </w:pPr>
-      <w:r>
-        <w:rPr>
-          <w:rFonts w:ascii="Arial" w:hAnsi="Arial" w:cs="Arial"/>
-          <w:b/>
-          <w:sz w:val="20"/>
-          <w:szCs w:val="20"/>
-        </w:rPr>
-        <w:t>Phase 1</w:t>
-      </w:r>
-    </w:p>
-    <w:p>
-      <w:pPr>
-        <w:pStyle w:val="ListParagraph"/>
-        <w:numPr>
-          <w:ilvl w:val="0"/>
-          <w:numId w:val="25"/>
-        </w:numPr>
-        <w:ind w:left="1080"/>
-        <w:jc w:val="both"/>
-        <w:rPr>
-          <w:rFonts w:ascii="Arial" w:hAnsi="Arial" w:cs="Arial"/>
-          <w:sz w:val="20"/>
-          <w:szCs w:val="20"/>
-        </w:rPr>
-      </w:pPr>
-      <w:r>
-        <w:rPr>
-          <w:rFonts w:ascii="Arial" w:hAnsi="Arial" w:cs="Arial"/>
-          <w:sz w:val="20"/>
-          <w:szCs w:val="20"/>
-        </w:rPr>
-        <w:t xml:space="preserve">The site needs to be informative, listing all pertinent information regarding boarding, riding, and visiting the stable. </w:t>
-      </w:r>
-    </w:p>
-    <w:p>
-      <w:pPr>
-        <w:pStyle w:val="ListParagraph"/>
-        <w:numPr>
-          <w:ilvl w:val="0"/>
-          <w:numId w:val="25"/>
-        </w:numPr>
-        <w:ind w:left="1080"/>
-        <w:jc w:val="both"/>
-        <w:rPr>
-          <w:rFonts w:ascii="Arial" w:hAnsi="Arial" w:cs="Arial"/>
-          <w:sz w:val="20"/>
-          <w:szCs w:val="20"/>
-        </w:rPr>
-      </w:pPr>
-      <w:r>
-        <w:rPr>
-          <w:rFonts w:ascii="Arial" w:hAnsi="Arial" w:cs="Arial"/>
-          <w:sz w:val="20"/>
-          <w:szCs w:val="20"/>
-        </w:rPr>
-        <w:t>The site needs to be simple to navigate, helping those visitors who may not be t</w:t>
-      </w:r>
-      <w:r>
-        <w:rPr>
-          <w:rFonts w:ascii="Arial" w:hAnsi="Arial" w:cs="Arial"/>
-          <w:sz w:val="20"/>
-          <w:szCs w:val="20"/>
-        </w:rPr>
-        <w:t>e</w:t>
-      </w:r>
-      <w:r>
-        <w:rPr>
-          <w:rFonts w:ascii="Arial" w:hAnsi="Arial" w:cs="Arial"/>
-          <w:sz w:val="20"/>
-          <w:szCs w:val="20"/>
-        </w:rPr>
-        <w:t>ch sa</w:t>
-      </w:r>
-      <w:r>
-        <w:rPr>
-          <w:rFonts w:ascii="Arial" w:hAnsi="Arial" w:cs="Arial"/>
-          <w:sz w:val="20"/>
-          <w:szCs w:val="20"/>
-        </w:rPr>
-        <w:t>v</w:t>
-      </w:r>
-      <w:r>
-        <w:rPr>
-          <w:rFonts w:ascii="Arial" w:hAnsi="Arial" w:cs="Arial"/>
-          <w:sz w:val="20"/>
-          <w:szCs w:val="20"/>
-        </w:rPr>
-        <w:t xml:space="preserve">vy get the information they need easily. </w:t>
-      </w:r>
-    </w:p>
-    <w:p>
-      <w:pPr>
-        <w:pStyle w:val="ListParagraph"/>
-        <w:numPr>
-          <w:ilvl w:val="0"/>
-          <w:numId w:val="25"/>
-        </w:numPr>
-        <w:ind w:left="1080"/>
-        <w:jc w:val="both"/>
-        <w:rPr>
-          <w:rFonts w:ascii="Arial" w:hAnsi="Arial" w:cs="Arial"/>
-          <w:sz w:val="20"/>
-          <w:szCs w:val="20"/>
-        </w:rPr>
-      </w:pPr>
-      <w:r>
-        <w:rPr>
-          <w:rFonts w:ascii="Arial" w:hAnsi="Arial" w:cs="Arial"/>
-          <w:sz w:val="20"/>
-          <w:szCs w:val="20"/>
-        </w:rPr>
-        <w:t xml:space="preserve">Ideally the site will contain forms that can be filled out by potential clients who can enter their contact information that can be received by OHS so that boarding and riding arrangements can be made. </w:t>
-      </w:r>
-    </w:p>
-    <w:p>
-      <w:pPr>
-        <w:jc w:val="both"/>
-        <w:rPr>
-          <w:rFonts w:ascii="Arial" w:hAnsi="Arial" w:cs="Arial"/>
-          <w:b/>
-          <w:sz w:val="20"/>
-          <w:szCs w:val="20"/>
-        </w:rPr>
-      </w:pPr>
-      <w:r>
-        <w:rPr>
-          <w:rFonts w:ascii="Arial" w:hAnsi="Arial" w:cs="Arial"/>
-          <w:b/>
-          <w:sz w:val="20"/>
-          <w:szCs w:val="20"/>
-        </w:rPr>
-        <w:t xml:space="preserve">     </w:t>
-      </w:r>
-      <w:r>
-        <w:rPr>
-          <w:rFonts w:ascii="Arial" w:hAnsi="Arial" w:cs="Arial"/>
-          <w:b/>
-          <w:sz w:val="20"/>
-          <w:szCs w:val="20"/>
-        </w:rPr>
-        <w:t>Phase 2</w:t>
-      </w:r>
-    </w:p>
-    <w:p>
-      <w:pPr>
-        <w:pStyle w:val="ListParagraph"/>
-        <w:numPr>
-          <w:ilvl w:val="0"/>
-          <w:numId w:val="25"/>
-        </w:numPr>
-        <w:ind w:left="1080"/>
-        <w:jc w:val="both"/>
-        <w:rPr>
-          <w:rFonts w:ascii="Arial" w:hAnsi="Arial" w:cs="Arial"/>
-          <w:sz w:val="20"/>
-          <w:szCs w:val="20"/>
-        </w:rPr>
-      </w:pPr>
-      <w:r>
-        <w:rPr>
-          <w:rFonts w:ascii="Arial" w:hAnsi="Arial" w:cs="Arial"/>
-          <w:sz w:val="20"/>
-          <w:szCs w:val="20"/>
-        </w:rPr>
-        <w:t>The site needs to be expandable to eventually inclu</w:t>
-      </w:r>
-      <w:r>
-        <w:rPr>
-          <w:rFonts w:ascii="Arial" w:hAnsi="Arial" w:cs="Arial"/>
-          <w:sz w:val="20"/>
-          <w:szCs w:val="20"/>
-        </w:rPr>
-        <w:t>d</w:t>
-      </w:r>
-      <w:r>
-        <w:rPr>
-          <w:rFonts w:ascii="Arial" w:hAnsi="Arial" w:cs="Arial"/>
-          <w:sz w:val="20"/>
-          <w:szCs w:val="20"/>
-        </w:rPr>
-        <w:t xml:space="preserve">e a calendar / scheduling widget to help setup riding lesson times. </w:t>
-      </w:r>
-    </w:p>
-    <w:p>
-      <w:pPr>
-        <w:jc w:val="both"/>
-        <w:rPr>
-          <w:rFonts w:ascii="Arial" w:hAnsi="Arial" w:cs="Arial"/>
-          <w:b/>
-          <w:sz w:val="20"/>
-          <w:szCs w:val="20"/>
-        </w:rPr>
-      </w:pPr>
-      <w:r>
-        <w:rPr>
-          <w:rFonts w:ascii="Arial" w:hAnsi="Arial" w:cs="Arial"/>
-          <w:b/>
-          <w:sz w:val="20"/>
-          <w:szCs w:val="20"/>
-        </w:rPr>
-        <w:t xml:space="preserve">     </w:t>
-      </w:r>
-      <w:r>
-        <w:rPr>
-          <w:rFonts w:ascii="Arial" w:hAnsi="Arial" w:cs="Arial"/>
-          <w:b/>
-          <w:sz w:val="20"/>
-          <w:szCs w:val="20"/>
-        </w:rPr>
-        <w:t>Phase 3</w:t>
-      </w:r>
-    </w:p>
-    <w:p>
-      <w:pPr>
-        <w:pStyle w:val="ListParagraph"/>
-        <w:numPr>
-          <w:ilvl w:val="0"/>
-          <w:numId w:val="25"/>
-        </w:numPr>
-        <w:ind w:left="1080"/>
-        <w:jc w:val="both"/>
-        <w:rPr>
-          <w:rFonts w:ascii="Arial" w:hAnsi="Arial" w:cs="Arial"/>
-          <w:sz w:val="20"/>
-          <w:szCs w:val="20"/>
-        </w:rPr>
-      </w:pPr>
-      <w:r>
-        <w:rPr>
-          <w:rFonts w:ascii="Arial" w:hAnsi="Arial" w:cs="Arial"/>
-          <w:sz w:val="20"/>
-          <w:szCs w:val="20"/>
-        </w:rPr>
-        <w:t>To</w:t>
-      </w:r>
-      <w:r>
-        <w:rPr>
-          <w:rFonts w:ascii="Arial" w:hAnsi="Arial" w:cs="Arial"/>
-          <w:sz w:val="20"/>
-          <w:szCs w:val="20"/>
-        </w:rPr>
-        <w:t xml:space="preserve"> include a billing system where clients can enter their credit card and can be billed on a </w:t>
-      </w:r>
-      <w:r>
-        <w:rPr>
-          <w:rFonts w:ascii="Arial" w:hAnsi="Arial" w:cs="Arial"/>
-          <w:sz w:val="20"/>
-          <w:szCs w:val="20"/>
-        </w:rPr>
-        <w:t xml:space="preserve">single, weekly, or monthly basis for boarding, or riding lessons. </w:t>
-      </w:r>
-    </w:p>
-    <w:p>
-      <w:pPr>
-        <w:jc w:val="both"/>
-        <w:rPr>
-          <w:rFonts w:ascii="Arial" w:hAnsi="Arial" w:cs="Arial"/>
-          <w:b/>
-          <w:sz w:val="20"/>
-          <w:szCs w:val="20"/>
-        </w:rPr>
-      </w:pPr>
-      <w:r>
-        <w:rPr>
-          <w:rFonts w:ascii="Arial" w:hAnsi="Arial" w:cs="Arial"/>
-          <w:b/>
-          <w:sz w:val="20"/>
-          <w:szCs w:val="20"/>
-        </w:rPr>
-        <w:lastRenderedPageBreak/>
-        <w:t xml:space="preserve">     Phase 4</w:t>
-      </w:r>
-    </w:p>
-    <w:p>
-      <w:pPr>
-        <w:jc w:val="both"/>
-        <w:rPr>
-          <w:rFonts w:ascii="Arial" w:hAnsi="Arial" w:cs="Arial"/>
-          <w:b/>
-          <w:sz w:val="20"/>
-          <w:szCs w:val="20"/>
-        </w:rPr>
-      </w:pPr>
-      <w:r>
-        <w:rPr>
-          <w:rFonts w:ascii="Arial" w:hAnsi="Arial" w:cs="Arial"/>
-          <w:b/>
-          <w:sz w:val="20"/>
-          <w:szCs w:val="20"/>
-        </w:rPr>
-        <w:tab/>
-      </w:r>
-    </w:p>
-    <w:p>
-      <w:pPr>
-        <w:pStyle w:val="ListParagraph"/>
-        <w:numPr>
-          <w:ilvl w:val="0"/>
-          <w:numId w:val="25"/>
-        </w:numPr>
-        <w:ind w:left="1080"/>
-        <w:jc w:val="both"/>
-        <w:rPr>
-          <w:rFonts w:ascii="Arial" w:hAnsi="Arial" w:cs="Arial"/>
-        </w:rPr>
-      </w:pPr>
-      <w:r>
-        <w:rPr>
-          <w:rFonts w:ascii="Arial" w:hAnsi="Arial" w:cs="Arial"/>
-          <w:sz w:val="20"/>
-          <w:szCs w:val="20"/>
-        </w:rPr>
-        <w:t xml:space="preserve">To include a video streaming application where registered users can log in and see streaming video of their horse in the stable. </w:t>
-      </w:r>
-      <w:r>
-        <w:rPr>
-          <w:rFonts w:ascii="Arial" w:hAnsi="Arial" w:cs="Arial"/>
-          <w:sz w:val="20"/>
-          <w:szCs w:val="20"/>
-        </w:rPr>
-        <w:tab/>
+        </w:rPr>
+      </w:pPr>
+      <w:r>
+        <w:rPr>
+          <w:rFonts w:ascii="Arial" w:hAnsi="Arial" w:cs="Arial"/>
+          <w:sz w:val="20"/>
+          <w:szCs w:val="20"/>
+        </w:rPr>
+        <w:t xml:space="preserve">This section </w:t>
+      </w:r>
+      <w:r>
+        <w:rPr>
+          <w:rFonts w:ascii="Arial" w:hAnsi="Arial" w:cs="Arial"/>
+          <w:sz w:val="20"/>
+          <w:szCs w:val="20"/>
+        </w:rPr>
+        <w:t>describes the major goals/objectives to be achieved with the implementation of the Business Requirements.</w:t>
       </w:r>
     </w:p>
     <w:p>
@@ -6055,8 +5806,8 @@
           <w:sz w:val="24"/>
         </w:rPr>
       </w:pPr>
-      <w:bookmarkStart w:id="20" w:name="_Toc137351790"/>
-      <w:bookmarkStart w:id="21" w:name="_Toc419968136"/>
+      <w:bookmarkStart w:id="21" w:name="_Toc137351790"/>
+      <w:bookmarkStart w:id="22" w:name="_Toc419968136"/>
       <w:r>
         <w:rPr>
           <w:i w:val="0"/>
@@ -6065,111 +5816,31 @@
         </w:rPr>
         <w:t>Benefits/Rationale</w:t>
       </w:r>
-      <w:bookmarkEnd w:id="20"/>
       <w:bookmarkEnd w:id="21"/>
-    </w:p>
-    <w:p>
-      <w:pPr>
-        <w:pStyle w:val="ListParagraph"/>
-        <w:ind w:left="360" w:firstLine="360"/>
+      <w:bookmarkEnd w:id="22"/>
+    </w:p>
+    <w:p>
+      <w:pPr>
         <w:jc w:val="both"/>
         <w:rPr>
           <w:rFonts w:ascii="Arial" w:hAnsi="Arial" w:cs="Arial"/>
-          <w:sz w:val="20"/>
-          <w:szCs w:val="20"/>
-        </w:rPr>
-      </w:pPr>
-      <w:r>
-        <w:rPr>
-          <w:rFonts w:ascii="Arial" w:hAnsi="Arial" w:cs="Arial"/>
-          <w:sz w:val="20"/>
-          <w:szCs w:val="20"/>
-        </w:rPr>
-        <w:t xml:space="preserve">OHS wishes to grow a horse boarding business quickly and needs a strong web presence in order to help with that goal. </w:t>
-      </w:r>
-    </w:p>
-    <w:p>
-      <w:pPr>
-        <w:pStyle w:val="ListParagraph"/>
-        <w:ind w:left="360"/>
-        <w:jc w:val="both"/>
-        <w:rPr>
-          <w:rFonts w:ascii="Arial" w:hAnsi="Arial" w:cs="Arial"/>
-          <w:sz w:val="20"/>
-          <w:szCs w:val="20"/>
-        </w:rPr>
-      </w:pPr>
-    </w:p>
-    <w:p>
-      <w:pPr>
-        <w:pStyle w:val="ListParagraph"/>
-        <w:ind w:left="360"/>
-        <w:jc w:val="both"/>
-        <w:rPr>
-          <w:rFonts w:ascii="Arial" w:hAnsi="Arial" w:cs="Arial"/>
-          <w:sz w:val="20"/>
-          <w:szCs w:val="20"/>
-        </w:rPr>
-      </w:pPr>
-      <w:r>
-        <w:rPr>
-          <w:rFonts w:ascii="Arial" w:hAnsi="Arial" w:cs="Arial"/>
-          <w:sz w:val="20"/>
-          <w:szCs w:val="20"/>
-        </w:rPr>
-        <w:tab/>
-        <w:t xml:space="preserve">The rationale is that a beautiful simple website will help </w:t>
-      </w:r>
-      <w:proofErr w:type="gramStart"/>
-      <w:r>
-        <w:rPr>
-          <w:rFonts w:ascii="Arial" w:hAnsi="Arial" w:cs="Arial"/>
-          <w:sz w:val="20"/>
-          <w:szCs w:val="20"/>
-        </w:rPr>
-        <w:t>differentiate  OHS</w:t>
-      </w:r>
-      <w:proofErr w:type="gramEnd"/>
-      <w:r>
-        <w:rPr>
-          <w:rFonts w:ascii="Arial" w:hAnsi="Arial" w:cs="Arial"/>
-          <w:sz w:val="20"/>
-          <w:szCs w:val="20"/>
-        </w:rPr>
-        <w:t xml:space="preserve"> from the local competition in Shelbyville. </w:t>
-      </w:r>
-    </w:p>
-    <w:p>
-      <w:pPr>
-        <w:pStyle w:val="ListParagraph"/>
-        <w:ind w:left="360"/>
-        <w:jc w:val="both"/>
-        <w:rPr>
-          <w:rFonts w:ascii="Arial" w:hAnsi="Arial" w:cs="Arial"/>
-          <w:sz w:val="20"/>
-          <w:szCs w:val="20"/>
-        </w:rPr>
-      </w:pPr>
-    </w:p>
-    <w:p>
-      <w:pPr>
-        <w:pStyle w:val="ListParagraph"/>
-        <w:ind w:left="360"/>
-        <w:jc w:val="both"/>
-        <w:rPr>
-          <w:rFonts w:ascii="Arial" w:hAnsi="Arial" w:cs="Arial"/>
-          <w:sz w:val="20"/>
-          <w:szCs w:val="20"/>
-        </w:rPr>
-      </w:pPr>
-      <w:r>
-        <w:rPr>
-          <w:rFonts w:ascii="Arial" w:hAnsi="Arial" w:cs="Arial"/>
-          <w:sz w:val="20"/>
-          <w:szCs w:val="20"/>
-        </w:rPr>
-        <w:tab/>
-        <w:t xml:space="preserve">Other benefits include automated scheduling, payment capturing, and ease of use for end users. </w:t>
+        </w:rPr>
+      </w:pPr>
+      <w:r>
+        <w:rPr>
+          <w:rFonts w:ascii="Arial" w:hAnsi="Arial" w:cs="Arial"/>
+          <w:sz w:val="20"/>
+          <w:szCs w:val="20"/>
+        </w:rPr>
+        <w:t xml:space="preserve">This section </w:t>
+      </w:r>
+      <w:r>
+        <w:rPr>
+          <w:rFonts w:ascii="Arial" w:hAnsi="Arial" w:cs="Arial"/>
+          <w:sz w:val="20"/>
+          <w:szCs w:val="20"/>
+        </w:rPr>
+        <w:t>describes the major benefits to be achieved with the implementation of the Business Requirements.</w:t>
       </w:r>
     </w:p>
     <w:p>
@@ -6258,8 +5929,8 @@
           <w:szCs w:val="24"/>
         </w:rPr>
       </w:pPr>
-      <w:bookmarkStart w:id="22" w:name="_Toc137351791"/>
-      <w:bookmarkStart w:id="23" w:name="_Toc419968137"/>
+      <w:bookmarkStart w:id="23" w:name="_Toc137351791"/>
+      <w:bookmarkStart w:id="24" w:name="_Toc419968137"/>
       <w:r>
         <w:rPr>
           <w:i w:val="0"/>
@@ -6268,47 +5939,55 @@
         </w:rPr>
         <w:t>Stakeholders</w:t>
       </w:r>
-      <w:bookmarkEnd w:id="22"/>
       <w:bookmarkEnd w:id="23"/>
-    </w:p>
-    <w:p>
-      <w:pPr>
-        <w:pStyle w:val="ListParagraph"/>
-        <w:ind w:left="360"/>
+      <w:bookmarkEnd w:id="24"/>
+    </w:p>
+    <w:p>
+      <w:pPr>
         <w:jc w:val="both"/>
         <w:rPr>
           <w:rFonts w:ascii="Arial" w:hAnsi="Arial" w:cs="Arial"/>
-          <w:sz w:val="20"/>
-          <w:szCs w:val="20"/>
-        </w:rPr>
-      </w:pPr>
-      <w:r>
-        <w:rPr>
-          <w:rFonts w:ascii="Arial" w:hAnsi="Arial" w:cs="Arial"/>
-          <w:sz w:val="20"/>
-          <w:szCs w:val="20"/>
-        </w:rPr>
-        <w:t>Barney Edwards: Website Designer / Owner</w:t>
-      </w:r>
-    </w:p>
-    <w:p>
-      <w:pPr>
-        <w:pStyle w:val="ListParagraph"/>
-        <w:ind w:left="360"/>
-        <w:jc w:val="both"/>
-        <w:rPr>
-          <w:rFonts w:ascii="Arial" w:hAnsi="Arial" w:cs="Arial"/>
-          <w:sz w:val="20"/>
-          <w:szCs w:val="20"/>
-        </w:rPr>
-      </w:pPr>
-      <w:r>
-        <w:rPr>
-          <w:rFonts w:ascii="Arial" w:hAnsi="Arial" w:cs="Arial"/>
-          <w:sz w:val="20"/>
-          <w:szCs w:val="20"/>
-        </w:rPr>
-        <w:t>Meghan Edwards: Owner</w:t>
+        </w:rPr>
+      </w:pPr>
+      <w:r>
+        <w:rPr>
+          <w:rFonts w:ascii="Arial" w:hAnsi="Arial" w:cs="Arial"/>
+          <w:sz w:val="20"/>
+          <w:szCs w:val="20"/>
+        </w:rPr>
+        <w:t xml:space="preserve">Stakeholders are the individuals or groups who have a vested interest in this project and whose interests need to be considered throughout the project. </w:t>
+      </w:r>
+      <w:r>
+        <w:rPr>
+          <w:rFonts w:ascii="Arial" w:hAnsi="Arial" w:cs="Arial"/>
+          <w:sz w:val="20"/>
+          <w:szCs w:val="20"/>
+        </w:rPr>
+        <w:t xml:space="preserve">This section </w:t>
+      </w:r>
+      <w:r>
+        <w:rPr>
+          <w:rFonts w:ascii="Arial" w:hAnsi="Arial" w:cs="Arial"/>
+          <w:sz w:val="20"/>
+          <w:szCs w:val="20"/>
+        </w:rPr>
+        <w:t xml:space="preserve">lists the </w:t>
+      </w:r>
+      <w:r>
+        <w:rPr>
+          <w:rFonts w:ascii="Arial" w:hAnsi="Arial" w:cs="Arial"/>
+          <w:sz w:val="20"/>
+          <w:szCs w:val="20"/>
+        </w:rPr>
+        <w:t>Stakeholders of the Application / Project for which these Business requirements are documented</w:t>
+      </w:r>
+      <w:r>
+        <w:rPr>
+          <w:rFonts w:ascii="Arial" w:hAnsi="Arial" w:cs="Arial"/>
+          <w:sz w:val="20"/>
+          <w:szCs w:val="20"/>
+        </w:rPr>
+        <w:t>.</w:t>
       </w:r>
     </w:p>
     <w:p>
@@ -6328,6 +6007,7 @@
           <w:iCs/>
           <w:vanish/>
         </w:rPr>
+        <w:lastRenderedPageBreak/>
         <w:t xml:space="preserve">List </w:t>
       </w:r>
       <w:r>
@@ -6360,8 +6040,8 @@
           <w:sz w:val="24"/>
         </w:rPr>
       </w:pPr>
-      <w:bookmarkStart w:id="24" w:name="_Toc137351792"/>
-      <w:bookmarkStart w:id="25" w:name="_Toc419968138"/>
+      <w:bookmarkStart w:id="25" w:name="_Toc137351792"/>
+      <w:bookmarkStart w:id="26" w:name="_Toc419968138"/>
       <w:r>
         <w:rPr>
           <w:i w:val="0"/>
@@ -6370,12 +6050,11 @@
         </w:rPr>
         <w:t>Dependencies on existing systems</w:t>
       </w:r>
-      <w:bookmarkEnd w:id="24"/>
       <w:bookmarkEnd w:id="25"/>
-    </w:p>
-    <w:p>
-      <w:pPr>
-        <w:ind w:firstLine="360"/>
+      <w:bookmarkEnd w:id="26"/>
+    </w:p>
+    <w:p>
+      <w:pPr>
         <w:jc w:val="both"/>
         <w:rPr>
           <w:rFonts w:ascii="Arial" w:hAnsi="Arial" w:cs="Arial"/>
@@ -6387,7 +6066,15 @@
           <w:sz w:val="20"/>
           <w:szCs w:val="20"/>
         </w:rPr>
-        <w:t>OHS website will be dependent on third party hosting.</w:t>
+        <w:t xml:space="preserve">This section </w:t>
+      </w:r>
+      <w:r>
+        <w:rPr>
+          <w:rFonts w:ascii="Arial" w:hAnsi="Arial" w:cs="Arial"/>
+          <w:sz w:val="20"/>
+          <w:szCs w:val="20"/>
+        </w:rPr>
+        <w:t>describes the dependencies between the Application for which these Business Requirements are written and the other existing applications/systems.</w:t>
       </w:r>
     </w:p>
     <w:p>
@@ -6479,8 +6166,8 @@
           <w:sz w:val="24"/>
         </w:rPr>
       </w:pPr>
-      <w:bookmarkStart w:id="26" w:name="_Toc137351793"/>
-      <w:bookmarkStart w:id="27" w:name="_Toc419968139"/>
+      <w:bookmarkStart w:id="27" w:name="_Toc137351793"/>
+      <w:bookmarkStart w:id="28" w:name="_Toc419968139"/>
       <w:r>
         <w:rPr>
           <w:i w:val="0"/>
@@ -6489,12 +6176,11 @@
         </w:rPr>
         <w:t>References</w:t>
       </w:r>
-      <w:bookmarkEnd w:id="26"/>
       <w:bookmarkEnd w:id="27"/>
-    </w:p>
-    <w:p>
-      <w:pPr>
-        <w:ind w:firstLine="360"/>
+      <w:bookmarkEnd w:id="28"/>
+    </w:p>
+    <w:p>
+      <w:pPr>
         <w:jc w:val="both"/>
         <w:rPr>
           <w:rFonts w:ascii="Arial" w:hAnsi="Arial" w:cs="Arial"/>
@@ -6506,7 +6192,81 @@
           <w:sz w:val="20"/>
           <w:szCs w:val="20"/>
         </w:rPr>
-        <w:t xml:space="preserve">Nothing required yet. </w:t>
+        <w:t xml:space="preserve">This section </w:t>
+      </w:r>
+      <w:r>
+        <w:rPr>
+          <w:rFonts w:ascii="Arial" w:hAnsi="Arial" w:cs="Arial"/>
+          <w:sz w:val="20"/>
+          <w:szCs w:val="20"/>
+        </w:rPr>
+        <w:t>lists the reference</w:t>
+      </w:r>
+      <w:r>
+        <w:rPr>
+          <w:rFonts w:ascii="Arial" w:hAnsi="Arial" w:cs="Arial"/>
+          <w:sz w:val="20"/>
+          <w:szCs w:val="20"/>
+        </w:rPr>
+        <w:t>s</w:t>
+      </w:r>
+      <w:r>
+        <w:rPr>
+          <w:rFonts w:ascii="Arial" w:hAnsi="Arial" w:cs="Arial"/>
+          <w:sz w:val="20"/>
+          <w:szCs w:val="20"/>
+        </w:rPr>
+        <w:t xml:space="preserve"> </w:t>
+      </w:r>
+      <w:r>
+        <w:rPr>
+          <w:rFonts w:ascii="Arial" w:hAnsi="Arial" w:cs="Arial"/>
+          <w:sz w:val="20"/>
+          <w:szCs w:val="20"/>
+        </w:rPr>
+        <w:t xml:space="preserve">to previous </w:t>
+      </w:r>
+      <w:r>
+        <w:rPr>
+          <w:rFonts w:ascii="Arial" w:hAnsi="Arial" w:cs="Arial"/>
+          <w:sz w:val="20"/>
+          <w:szCs w:val="20"/>
+        </w:rPr>
+        <w:t xml:space="preserve">documentation, correspondence </w:t>
+      </w:r>
+      <w:proofErr w:type="gramStart"/>
+      <w:r>
+        <w:rPr>
+          <w:rFonts w:ascii="Arial" w:hAnsi="Arial" w:cs="Arial"/>
+          <w:sz w:val="20"/>
+          <w:szCs w:val="20"/>
+        </w:rPr>
+        <w:t xml:space="preserve">etc </w:t>
+      </w:r>
+      <w:r>
+        <w:rPr>
+          <w:rFonts w:ascii="Arial" w:hAnsi="Arial" w:cs="Arial"/>
+          <w:sz w:val="20"/>
+          <w:szCs w:val="20"/>
+        </w:rPr>
+        <w:t>,</w:t>
+      </w:r>
+      <w:proofErr w:type="gramEnd"/>
+      <w:r>
+        <w:rPr>
+          <w:rFonts w:ascii="Arial" w:hAnsi="Arial" w:cs="Arial"/>
+          <w:sz w:val="20"/>
+          <w:szCs w:val="20"/>
+        </w:rPr>
+        <w:t xml:space="preserve"> if any, </w:t>
+      </w:r>
+      <w:r>
+        <w:rPr>
+          <w:rFonts w:ascii="Arial" w:hAnsi="Arial" w:cs="Arial"/>
+          <w:sz w:val="20"/>
+          <w:szCs w:val="20"/>
+        </w:rPr>
+        <w:t>that are related to these Business Requirements.</w:t>
       </w:r>
     </w:p>
     <w:p>
@@ -6573,8 +6333,8 @@
           <w:sz w:val="24"/>
         </w:rPr>
       </w:pPr>
-      <w:bookmarkStart w:id="28" w:name="_Toc137351794"/>
-      <w:bookmarkStart w:id="29" w:name="_Toc419968140"/>
+      <w:bookmarkStart w:id="29" w:name="_Toc137351794"/>
+      <w:bookmarkStart w:id="30" w:name="_Toc419968140"/>
       <w:r>
         <w:rPr>
           <w:i w:val="0"/>
@@ -6583,61 +6343,47 @@
         </w:rPr>
         <w:t>Assumptions</w:t>
       </w:r>
-      <w:bookmarkEnd w:id="28"/>
       <w:bookmarkEnd w:id="29"/>
-    </w:p>
-    <w:p>
-      <w:pPr>
-        <w:ind w:firstLine="360"/>
+      <w:bookmarkEnd w:id="30"/>
+    </w:p>
+    <w:p>
+      <w:pPr>
         <w:jc w:val="both"/>
         <w:rPr>
           <w:rFonts w:ascii="Arial" w:hAnsi="Arial" w:cs="Arial"/>
-          <w:sz w:val="20"/>
-          <w:szCs w:val="20"/>
-        </w:rPr>
-      </w:pPr>
-      <w:r>
-        <w:rPr>
-          <w:rFonts w:ascii="Arial" w:hAnsi="Arial" w:cs="Arial"/>
-          <w:sz w:val="20"/>
-          <w:szCs w:val="20"/>
-        </w:rPr>
-        <w:t>We assume that hosting will be readily available when the site is ready to go public and will be purchased by the owners.</w:t>
-      </w:r>
-    </w:p>
-    <w:p>
-      <w:pPr>
-        <w:jc w:val="both"/>
-        <w:rPr>
-          <w:rFonts w:ascii="Arial" w:hAnsi="Arial" w:cs="Arial"/>
-        </w:rPr>
-      </w:pPr>
-    </w:p>
-    <w:p>
-      <w:pPr>
-        <w:ind w:firstLine="360"/>
-        <w:jc w:val="both"/>
-        <w:rPr>
-          <w:rFonts w:ascii="Arial" w:hAnsi="Arial" w:cs="Arial"/>
-          <w:sz w:val="20"/>
-          <w:szCs w:val="20"/>
-        </w:rPr>
-      </w:pPr>
-      <w:r>
-        <w:rPr>
-          <w:rFonts w:ascii="Arial" w:hAnsi="Arial" w:cs="Arial"/>
-          <w:sz w:val="20"/>
-          <w:szCs w:val="20"/>
-        </w:rPr>
-        <w:t xml:space="preserve">We assume that </w:t>
-      </w:r>
-      <w:r>
-        <w:rPr>
-          <w:rFonts w:ascii="Arial" w:hAnsi="Arial" w:cs="Arial"/>
-          <w:sz w:val="20"/>
-          <w:szCs w:val="20"/>
-        </w:rPr>
-        <w:t xml:space="preserve">future phases are not in the phase 1 scope. These future phases timeline is to be determined by Barney Edwards skill level and time needed to acquire those skills. </w:t>
+        </w:rPr>
+      </w:pPr>
+      <w:r>
+        <w:rPr>
+          <w:rFonts w:ascii="Arial" w:hAnsi="Arial" w:cs="Arial"/>
+          <w:sz w:val="20"/>
+          <w:szCs w:val="20"/>
+        </w:rPr>
+        <w:t xml:space="preserve">This section </w:t>
+      </w:r>
+      <w:r>
+        <w:rPr>
+          <w:rFonts w:ascii="Arial" w:hAnsi="Arial" w:cs="Arial"/>
+          <w:sz w:val="20"/>
+          <w:szCs w:val="20"/>
+        </w:rPr>
+        <w:t xml:space="preserve">describes major assumptions that were made prior </w:t>
+      </w:r>
+      <w:r>
+        <w:rPr>
+          <w:rFonts w:ascii="Arial" w:hAnsi="Arial" w:cs="Arial"/>
+          <w:sz w:val="20"/>
+          <w:szCs w:val="20"/>
+        </w:rPr>
+        <w:t xml:space="preserve">to </w:t>
+      </w:r>
+      <w:r>
+        <w:rPr>
+          <w:rFonts w:ascii="Arial" w:hAnsi="Arial" w:cs="Arial"/>
+          <w:sz w:val="20"/>
+          <w:szCs w:val="20"/>
+        </w:rPr>
+        <w:t>or during the Business Requirements gathering and documentation.</w:t>
       </w:r>
     </w:p>
     <w:p>
@@ -6719,16 +6465,16 @@
           <w:sz w:val="28"/>
         </w:rPr>
       </w:pPr>
-      <w:bookmarkStart w:id="30" w:name="_Toc137351795"/>
-      <w:bookmarkStart w:id="31" w:name="_Toc419968141"/>
+      <w:bookmarkStart w:id="31" w:name="_Toc137351795"/>
+      <w:bookmarkStart w:id="32" w:name="_Toc419968141"/>
       <w:r>
         <w:rPr>
           <w:sz w:val="28"/>
         </w:rPr>
         <w:t>Requirements Scope</w:t>
       </w:r>
-      <w:bookmarkEnd w:id="30"/>
       <w:bookmarkEnd w:id="31"/>
+      <w:bookmarkEnd w:id="32"/>
     </w:p>
     <w:p>
       <w:pPr>
@@ -6777,620 +6523,7 @@
           <w:sz w:val="20"/>
           <w:szCs w:val="20"/>
         </w:rPr>
-        <w:t>out of scope for Implementation</w:t>
-      </w:r>
-    </w:p>
-    <w:p>
-      <w:pPr>
-        <w:jc w:val="both"/>
-        <w:rPr>
-          <w:rFonts w:ascii="Arial" w:hAnsi="Arial" w:cs="Arial"/>
-          <w:sz w:val="20"/>
-          <w:szCs w:val="20"/>
-        </w:rPr>
-      </w:pPr>
-    </w:p>
-    <w:p>
-      <w:pPr>
-        <w:jc w:val="both"/>
-        <w:rPr>
-          <w:rFonts w:ascii="Arial" w:hAnsi="Arial" w:cs="Arial"/>
-          <w:b/>
-          <w:iCs/>
-        </w:rPr>
-      </w:pPr>
-      <w:r>
-        <w:rPr>
-          <w:rFonts w:ascii="Arial" w:hAnsi="Arial" w:cs="Arial"/>
-          <w:b/>
-          <w:iCs/>
-        </w:rPr>
-        <w:t xml:space="preserve">In Scope: </w:t>
-      </w:r>
-    </w:p>
-    <w:p>
-      <w:pPr>
-        <w:pStyle w:val="ListParagraph"/>
-        <w:numPr>
-          <w:ilvl w:val="0"/>
-          <w:numId w:val="25"/>
-        </w:numPr>
-        <w:ind w:left="360"/>
-        <w:jc w:val="both"/>
-        <w:rPr>
-          <w:rFonts w:ascii="Arial" w:hAnsi="Arial" w:cs="Arial"/>
-          <w:iCs/>
-          <w:vanish/>
-        </w:rPr>
-      </w:pPr>
-      <w:r>
-        <w:rPr>
-          <w:rFonts w:ascii="Arial" w:hAnsi="Arial" w:cs="Arial"/>
-          <w:iCs/>
-          <w:vanish/>
-        </w:rPr>
-        <w:t>I</w:t>
-      </w:r>
-      <w:r>
-        <w:rPr>
-          <w:rFonts w:ascii="Arial" w:hAnsi="Arial" w:cs="Arial"/>
-          <w:iCs/>
-          <w:vanish/>
-        </w:rPr>
-        <w:t xml:space="preserve">nclude an overall </w:t>
-      </w:r>
-      <w:r>
-        <w:rPr>
-          <w:rFonts w:ascii="Arial" w:hAnsi="Arial" w:cs="Arial"/>
-          <w:iCs/>
-          <w:vanish/>
-        </w:rPr>
-        <w:t xml:space="preserve">high-level </w:t>
-      </w:r>
-      <w:r>
-        <w:rPr>
-          <w:rFonts w:ascii="Arial" w:hAnsi="Arial" w:cs="Arial"/>
-          <w:iCs/>
-          <w:vanish/>
-        </w:rPr>
-        <w:t xml:space="preserve">Use case diagram </w:t>
-      </w:r>
-      <w:r>
-        <w:rPr>
-          <w:rFonts w:ascii="Arial" w:hAnsi="Arial" w:cs="Arial"/>
-          <w:iCs/>
-          <w:vanish/>
-        </w:rPr>
-        <w:t>indicating which use cases are out of scope for Implementation. Draw</w:t>
-      </w:r>
-      <w:r>
-        <w:rPr>
-          <w:rFonts w:ascii="Arial" w:hAnsi="Arial" w:cs="Arial"/>
-          <w:iCs/>
-          <w:vanish/>
-        </w:rPr>
-        <w:t xml:space="preserve"> </w:t>
-      </w:r>
-      <w:r>
-        <w:rPr>
-          <w:rFonts w:ascii="Arial" w:hAnsi="Arial" w:cs="Arial"/>
-          <w:iCs/>
-          <w:vanish/>
-        </w:rPr>
-        <w:t xml:space="preserve">separate </w:t>
-      </w:r>
-      <w:r>
-        <w:rPr>
-          <w:rFonts w:ascii="Arial" w:hAnsi="Arial" w:cs="Arial"/>
-          <w:iCs/>
-          <w:vanish/>
-        </w:rPr>
-        <w:t xml:space="preserve">boundary </w:t>
-      </w:r>
-      <w:r>
-        <w:rPr>
-          <w:rFonts w:ascii="Arial" w:hAnsi="Arial" w:cs="Arial"/>
-          <w:iCs/>
-          <w:vanish/>
-        </w:rPr>
-        <w:t>boxes around “in scope” use cases</w:t>
-      </w:r>
-      <w:r>
-        <w:rPr>
-          <w:rFonts w:ascii="Arial" w:hAnsi="Arial" w:cs="Arial"/>
-          <w:iCs/>
-          <w:vanish/>
-        </w:rPr>
-        <w:t xml:space="preserve"> and “out of scope” use cases</w:t>
-      </w:r>
-      <w:r>
-        <w:rPr>
-          <w:rFonts w:ascii="Arial" w:hAnsi="Arial" w:cs="Arial"/>
-          <w:iCs/>
-          <w:vanish/>
-        </w:rPr>
-        <w:t>. See the example below :</w:t>
-      </w:r>
-    </w:p>
-    <w:p>
-      <w:pPr>
-        <w:pStyle w:val="Instructions"/>
-        <w:numPr>
-          <w:ilvl w:val="0"/>
-          <w:numId w:val="25"/>
-        </w:numPr>
-        <w:ind w:left="360"/>
-        <w:jc w:val="both"/>
-        <w:rPr>
-          <w:rFonts w:cs="Arial"/>
-          <w:iCs/>
-          <w:vanish/>
-        </w:rPr>
-      </w:pPr>
-      <w:r>
-        <w:rPr>
-          <w:rFonts w:cs="Arial"/>
-          <w:iCs/>
-          <w:vanish/>
-        </w:rPr>
-        <w:t xml:space="preserve">If </w:t>
-      </w:r>
-      <w:r>
-        <w:rPr>
-          <w:rFonts w:cs="Arial"/>
-          <w:iCs/>
-          <w:vanish/>
-        </w:rPr>
-        <w:t>Function Hierarchy Diagram (</w:t>
-      </w:r>
-      <w:r>
-        <w:rPr>
-          <w:rFonts w:cs="Arial"/>
-          <w:iCs/>
-          <w:vanish/>
-        </w:rPr>
-        <w:t>FHD</w:t>
-      </w:r>
-      <w:r>
-        <w:rPr>
-          <w:rFonts w:cs="Arial"/>
-          <w:iCs/>
-          <w:vanish/>
-        </w:rPr>
-        <w:t>)</w:t>
-      </w:r>
-      <w:r>
-        <w:rPr>
-          <w:rFonts w:cs="Arial"/>
-          <w:iCs/>
-          <w:vanish/>
-        </w:rPr>
-        <w:t xml:space="preserve"> modeling is done </w:t>
-      </w:r>
-      <w:r>
-        <w:rPr>
-          <w:rFonts w:cs="Arial"/>
-          <w:iCs/>
-          <w:vanish/>
-        </w:rPr>
-        <w:t>for these Business Requirements</w:t>
-      </w:r>
-      <w:r>
-        <w:rPr>
-          <w:rFonts w:cs="Arial"/>
-          <w:iCs/>
-          <w:vanish/>
-        </w:rPr>
-        <w:t>,</w:t>
-      </w:r>
-      <w:r>
-        <w:rPr>
-          <w:rFonts w:cs="Arial"/>
-          <w:iCs/>
-          <w:vanish/>
-        </w:rPr>
-        <w:t xml:space="preserve"> </w:t>
-      </w:r>
-      <w:r>
-        <w:rPr>
-          <w:rFonts w:cs="Arial"/>
-          <w:iCs/>
-          <w:vanish/>
-        </w:rPr>
-        <w:t>I</w:t>
-      </w:r>
-      <w:r>
-        <w:rPr>
-          <w:rFonts w:cs="Arial"/>
-          <w:iCs/>
-          <w:vanish/>
-        </w:rPr>
-        <w:t xml:space="preserve">nclude an overall high-level Function Hierarchy diagram </w:t>
-      </w:r>
-      <w:r>
-        <w:rPr>
-          <w:rFonts w:cs="Arial"/>
-          <w:iCs/>
-          <w:vanish/>
-        </w:rPr>
-        <w:t>indicating which Functions are out of scope for Implementation. Please draw the “out of scope” Fu</w:t>
-      </w:r>
-      <w:r>
-        <w:rPr>
-          <w:rFonts w:cs="Arial"/>
-          <w:iCs/>
-          <w:vanish/>
-        </w:rPr>
-        <w:t xml:space="preserve">nction boxes </w:t>
-      </w:r>
-      <w:r>
-        <w:rPr>
-          <w:rFonts w:cs="Arial"/>
-          <w:iCs/>
-          <w:vanish/>
-        </w:rPr>
-        <w:t>in</w:t>
-      </w:r>
-      <w:r>
-        <w:rPr>
-          <w:rFonts w:cs="Arial"/>
-          <w:iCs/>
-          <w:vanish/>
-        </w:rPr>
-        <w:t xml:space="preserve"> </w:t>
-      </w:r>
-      <w:r>
-        <w:rPr>
-          <w:rFonts w:cs="Arial"/>
-          <w:iCs/>
-          <w:vanish/>
-          <w:color w:val="808080"/>
-        </w:rPr>
-        <w:t>grey</w:t>
-      </w:r>
-      <w:r>
-        <w:rPr>
-          <w:rFonts w:cs="Arial"/>
-          <w:iCs/>
-          <w:vanish/>
-        </w:rPr>
-        <w:t xml:space="preserve"> </w:t>
-      </w:r>
-      <w:r>
-        <w:rPr>
-          <w:rFonts w:cs="Arial"/>
-          <w:iCs/>
-          <w:vanish/>
-          <w:color w:val="808080"/>
-        </w:rPr>
-        <w:t>color</w:t>
-      </w:r>
-      <w:r>
-        <w:rPr>
-          <w:rFonts w:cs="Arial"/>
-          <w:iCs/>
-          <w:vanish/>
-          <w:color w:val="808080"/>
-        </w:rPr>
-        <w:t xml:space="preserve"> or a different color</w:t>
-      </w:r>
-      <w:r>
-        <w:rPr>
-          <w:rFonts w:cs="Arial"/>
-          <w:iCs/>
-          <w:vanish/>
-        </w:rPr>
-        <w:t xml:space="preserve"> as shown in the example below :</w:t>
-      </w:r>
-    </w:p>
-    <w:p>
-      <w:pPr>
-        <w:pStyle w:val="ListParagraph"/>
-        <w:numPr>
-          <w:ilvl w:val="0"/>
-          <w:numId w:val="25"/>
-        </w:numPr>
-        <w:ind w:left="360"/>
-        <w:rPr>
-          <w:b/>
-        </w:rPr>
-      </w:pPr>
-      <w:r>
-        <w:rPr>
-          <w:b/>
-        </w:rPr>
-        <w:t>Home Page</w:t>
-      </w:r>
-    </w:p>
-    <w:p>
-      <w:pPr>
-        <w:pStyle w:val="ListParagraph"/>
-        <w:numPr>
-          <w:ilvl w:val="1"/>
-          <w:numId w:val="25"/>
-        </w:numPr>
-        <w:ind w:left="810"/>
-      </w:pPr>
-      <w:r>
-        <w:t>One main picture, with big links for board, ride, visit</w:t>
-      </w:r>
-      <w:r>
-        <w:t xml:space="preserve">, dominating the middle of the page. </w:t>
-      </w:r>
-      <w:r>
-        <w:t xml:space="preserve"> </w:t>
-      </w:r>
-    </w:p>
-    <w:p>
-      <w:pPr>
-        <w:pStyle w:val="ListParagraph"/>
-        <w:numPr>
-          <w:ilvl w:val="1"/>
-          <w:numId w:val="25"/>
-        </w:numPr>
-        <w:ind w:left="810"/>
-      </w:pPr>
-      <w:r>
-        <w:t xml:space="preserve">Small links on the bottom for contact and about. </w:t>
-      </w:r>
-    </w:p>
-    <w:p>
-      <w:pPr>
-        <w:pStyle w:val="ListParagraph"/>
-        <w:numPr>
-          <w:ilvl w:val="0"/>
-          <w:numId w:val="25"/>
-        </w:numPr>
-        <w:ind w:left="360"/>
-        <w:rPr>
-          <w:b/>
-        </w:rPr>
-      </w:pPr>
-      <w:r>
-        <w:rPr>
-          <w:b/>
-        </w:rPr>
-        <w:t>Board Page</w:t>
-      </w:r>
-    </w:p>
-    <w:p>
-      <w:pPr>
-        <w:pStyle w:val="ListParagraph"/>
-        <w:numPr>
-          <w:ilvl w:val="1"/>
-          <w:numId w:val="25"/>
-        </w:numPr>
-        <w:ind w:left="810"/>
-      </w:pPr>
-      <w:r>
-        <w:t>Pictures of the stable and field accommodations</w:t>
-      </w:r>
-    </w:p>
-    <w:p>
-      <w:pPr>
-        <w:pStyle w:val="ListParagraph"/>
-        <w:numPr>
-          <w:ilvl w:val="1"/>
-          <w:numId w:val="25"/>
-        </w:numPr>
-        <w:ind w:left="810"/>
-      </w:pPr>
-      <w:r>
-        <w:t>Different levels of pricing</w:t>
-      </w:r>
-    </w:p>
-    <w:p>
-      <w:pPr>
-        <w:pStyle w:val="ListParagraph"/>
-        <w:numPr>
-          <w:ilvl w:val="1"/>
-          <w:numId w:val="25"/>
-        </w:numPr>
-        <w:ind w:left="810"/>
-      </w:pPr>
-      <w:r>
-        <w:t>Boarding rules</w:t>
-      </w:r>
-    </w:p>
-    <w:p>
-      <w:pPr>
-        <w:pStyle w:val="ListParagraph"/>
-        <w:numPr>
-          <w:ilvl w:val="1"/>
-          <w:numId w:val="25"/>
-        </w:numPr>
-        <w:ind w:left="810"/>
-      </w:pPr>
-      <w:r>
-        <w:t>Hours of operation</w:t>
-      </w:r>
-    </w:p>
-    <w:p>
-      <w:pPr>
-        <w:pStyle w:val="ListParagraph"/>
-        <w:numPr>
-          <w:ilvl w:val="0"/>
-          <w:numId w:val="25"/>
-        </w:numPr>
-        <w:ind w:left="360"/>
-        <w:rPr>
-          <w:b/>
-        </w:rPr>
-      </w:pPr>
-      <w:r>
-        <w:rPr>
-          <w:b/>
-        </w:rPr>
-        <w:t>Ride Page</w:t>
-      </w:r>
-    </w:p>
-    <w:p>
-      <w:pPr>
-        <w:pStyle w:val="ListParagraph"/>
-        <w:numPr>
-          <w:ilvl w:val="1"/>
-          <w:numId w:val="25"/>
-        </w:numPr>
-        <w:ind w:left="810"/>
-      </w:pPr>
-      <w:r>
-        <w:t>Pictures of the riding arena</w:t>
-      </w:r>
-    </w:p>
-    <w:p>
-      <w:pPr>
-        <w:pStyle w:val="ListParagraph"/>
-        <w:numPr>
-          <w:ilvl w:val="1"/>
-          <w:numId w:val="25"/>
-        </w:numPr>
-        <w:ind w:left="810"/>
-      </w:pPr>
-      <w:r>
-        <w:lastRenderedPageBreak/>
-        <w:t>Riding rules</w:t>
-      </w:r>
-    </w:p>
-    <w:p>
-      <w:pPr>
-        <w:pStyle w:val="ListParagraph"/>
-        <w:numPr>
-          <w:ilvl w:val="1"/>
-          <w:numId w:val="25"/>
-        </w:numPr>
-        <w:ind w:left="810"/>
-      </w:pPr>
-      <w:r>
-        <w:t xml:space="preserve">Hours of operation </w:t>
-      </w:r>
-    </w:p>
-    <w:p>
-      <w:pPr>
-        <w:pStyle w:val="ListParagraph"/>
-        <w:numPr>
-          <w:ilvl w:val="1"/>
-          <w:numId w:val="25"/>
-        </w:numPr>
-        <w:ind w:left="810"/>
-      </w:pPr>
-      <w:r>
-        <w:t>Riding lesson information and pricing</w:t>
-      </w:r>
-    </w:p>
-    <w:p>
-      <w:pPr>
-        <w:pStyle w:val="ListParagraph"/>
-        <w:numPr>
-          <w:ilvl w:val="0"/>
-          <w:numId w:val="25"/>
-        </w:numPr>
-        <w:ind w:left="360"/>
-        <w:rPr>
-          <w:b/>
-        </w:rPr>
-      </w:pPr>
-      <w:r>
-        <w:rPr>
-          <w:b/>
-        </w:rPr>
-        <w:t>Contact Page</w:t>
-      </w:r>
-    </w:p>
-    <w:p>
-      <w:pPr>
-        <w:pStyle w:val="ListParagraph"/>
-        <w:numPr>
-          <w:ilvl w:val="1"/>
-          <w:numId w:val="25"/>
-        </w:numPr>
-        <w:ind w:left="810"/>
-      </w:pPr>
-      <w:r>
-        <w:t>Google map</w:t>
-      </w:r>
-    </w:p>
-    <w:p>
-      <w:pPr>
-        <w:pStyle w:val="ListParagraph"/>
-        <w:numPr>
-          <w:ilvl w:val="1"/>
-          <w:numId w:val="25"/>
-        </w:numPr>
-        <w:ind w:left="810"/>
-      </w:pPr>
-      <w:r>
-        <w:t xml:space="preserve">Address, phone, email info. </w:t>
-      </w:r>
-    </w:p>
-    <w:p>
-      <w:pPr>
-        <w:pStyle w:val="ListParagraph"/>
-        <w:numPr>
-          <w:ilvl w:val="1"/>
-          <w:numId w:val="25"/>
-        </w:numPr>
-        <w:ind w:left="810"/>
-      </w:pPr>
-      <w:r>
-        <w:t>Contact Form</w:t>
-      </w:r>
-    </w:p>
-    <w:p>
-      <w:pPr>
-        <w:pStyle w:val="ListParagraph"/>
-        <w:numPr>
-          <w:ilvl w:val="0"/>
-          <w:numId w:val="25"/>
-        </w:numPr>
-        <w:ind w:left="360"/>
-        <w:rPr>
-          <w:b/>
-        </w:rPr>
-      </w:pPr>
-      <w:r>
-        <w:rPr>
-          <w:b/>
-        </w:rPr>
-        <w:t>About Page</w:t>
-      </w:r>
-    </w:p>
-    <w:p>
-      <w:pPr>
-        <w:pStyle w:val="ListParagraph"/>
-        <w:numPr>
-          <w:ilvl w:val="1"/>
-          <w:numId w:val="25"/>
-        </w:numPr>
-        <w:ind w:left="810"/>
-      </w:pPr>
-      <w:r>
-        <w:t>Meet the owners</w:t>
-      </w:r>
-    </w:p>
-    <w:p>
-      <w:pPr>
-        <w:pStyle w:val="ListParagraph"/>
-        <w:numPr>
-          <w:ilvl w:val="2"/>
-          <w:numId w:val="25"/>
-        </w:numPr>
-        <w:ind w:left="990"/>
-      </w:pPr>
-      <w:r>
-        <w:t>Meghan Bio</w:t>
-      </w:r>
-    </w:p>
-    <w:p>
-      <w:pPr>
-        <w:pStyle w:val="ListParagraph"/>
-        <w:numPr>
-          <w:ilvl w:val="2"/>
-          <w:numId w:val="25"/>
-        </w:numPr>
-        <w:ind w:left="990"/>
-      </w:pPr>
-      <w:r>
-        <w:t>Barney Bio</w:t>
+        <w:t xml:space="preserve">out of scope for Implementation. </w:t>
       </w:r>
     </w:p>
     <w:p>
@@ -7410,49 +6543,169 @@
           <w:iCs/>
           <w:vanish/>
         </w:rPr>
-        <w:t xml:space="preserve">List the use cases/business functions that are </w:t>
-      </w:r>
-      <w:r>
-        <w:rPr>
-          <w:rFonts w:cs="Arial"/>
-          <w:b/>
-          <w:iCs/>
-          <w:vanish/>
-        </w:rPr>
-        <w:t>in scope</w:t>
-      </w:r>
-      <w:r>
-        <w:rPr>
-          <w:rFonts w:cs="Arial"/>
-          <w:iCs/>
-          <w:vanish/>
-        </w:rPr>
-        <w:t xml:space="preserve">. </w:t>
-      </w:r>
-      <w:r>
-        <w:rPr>
-          <w:rFonts w:cs="Arial"/>
-          <w:iCs/>
-          <w:vanish/>
-        </w:rPr>
-        <w:t>Mention the name and a brief 2-3 lines short description f</w:t>
-      </w:r>
-      <w:r>
-        <w:rPr>
-          <w:rFonts w:cs="Arial"/>
-          <w:iCs/>
-          <w:vanish/>
-        </w:rPr>
-        <w:t>or each use case/business function that is in scope</w:t>
-      </w:r>
-      <w:r>
-        <w:rPr>
-          <w:rFonts w:cs="Arial"/>
-          <w:iCs/>
-          <w:vanish/>
-        </w:rPr>
-        <w:t>.</w:t>
-      </w:r>
+        <w:t>I</w:t>
+      </w:r>
+      <w:r>
+        <w:rPr>
+          <w:rFonts w:cs="Arial"/>
+          <w:iCs/>
+          <w:vanish/>
+        </w:rPr>
+        <w:t xml:space="preserve">nclude an overall </w:t>
+      </w:r>
+      <w:r>
+        <w:rPr>
+          <w:rFonts w:cs="Arial"/>
+          <w:iCs/>
+          <w:vanish/>
+        </w:rPr>
+        <w:t xml:space="preserve">high-level </w:t>
+      </w:r>
+      <w:r>
+        <w:rPr>
+          <w:rFonts w:cs="Arial"/>
+          <w:iCs/>
+          <w:vanish/>
+        </w:rPr>
+        <w:t xml:space="preserve">Use case diagram </w:t>
+      </w:r>
+      <w:r>
+        <w:rPr>
+          <w:rFonts w:cs="Arial"/>
+          <w:iCs/>
+          <w:vanish/>
+        </w:rPr>
+        <w:t>indicating which use cases are out of scope for Implementation. Draw</w:t>
+      </w:r>
+      <w:r>
+        <w:rPr>
+          <w:rFonts w:cs="Arial"/>
+          <w:iCs/>
+          <w:vanish/>
+        </w:rPr>
+        <w:t xml:space="preserve"> </w:t>
+      </w:r>
+      <w:r>
+        <w:rPr>
+          <w:rFonts w:cs="Arial"/>
+          <w:iCs/>
+          <w:vanish/>
+        </w:rPr>
+        <w:t xml:space="preserve">separate </w:t>
+      </w:r>
+      <w:r>
+        <w:rPr>
+          <w:rFonts w:cs="Arial"/>
+          <w:iCs/>
+          <w:vanish/>
+        </w:rPr>
+        <w:t xml:space="preserve">boundary </w:t>
+      </w:r>
+      <w:r>
+        <w:rPr>
+          <w:rFonts w:cs="Arial"/>
+          <w:iCs/>
+          <w:vanish/>
+        </w:rPr>
+        <w:t>boxes around “in scope” use cases</w:t>
+      </w:r>
+      <w:r>
+        <w:rPr>
+          <w:rFonts w:cs="Arial"/>
+          <w:iCs/>
+          <w:vanish/>
+        </w:rPr>
+        <w:t xml:space="preserve"> and “out of scope” use cases</w:t>
+      </w:r>
+      <w:r>
+        <w:rPr>
+          <w:rFonts w:cs="Arial"/>
+          <w:iCs/>
+          <w:vanish/>
+        </w:rPr>
+        <w:t>. See the example below :</w:t>
+      </w:r>
+    </w:p>
+    <w:p>
+      <w:pPr>
+        <w:rPr>
+          <w:rFonts w:ascii="Arial" w:hAnsi="Arial" w:cs="Arial"/>
+        </w:rPr>
+      </w:pPr>
+    </w:p>
+    <w:p>
+      <w:pPr>
+        <w:ind w:left="1440"/>
+        <w:rPr>
+          <w:rFonts w:ascii="Arial" w:hAnsi="Arial" w:cs="Arial"/>
+        </w:rPr>
+      </w:pPr>
+      <w:r>
+        <w:rPr>
+          <w:rFonts w:ascii="Arial" w:hAnsi="Arial" w:cs="Arial"/>
+          <w:noProof/>
+          <w:lang w:val="en-US" w:eastAsia="en-US"/>
+        </w:rPr>
+        <w:drawing>
+          <wp:inline distT="0" distB="0" distL="0" distR="0">
+            <wp:extent cx="2286000" cy="2162175"/>
+            <wp:effectExtent l="19050" t="0" r="0" b="0"/>
+            <wp:docPr id="1" name="Picture 1" descr="outofscope"/>
+            <wp:cNvGraphicFramePr>
+              <a:graphicFrameLocks xmlns:a="http://schemas.openxmlformats.org/drawingml/2006/main" noChangeAspect="1"/>
+            </wp:cNvGraphicFramePr>
+            <a:graphic xmlns:a="http://schemas.openxmlformats.org/drawingml/2006/main">
+              <a:graphicData uri="http://schemas.openxmlformats.org/drawingml/2006/picture">
+                <pic:pic xmlns:pic="http://schemas.openxmlformats.org/drawingml/2006/picture">
+                  <pic:nvPicPr>
+                    <pic:cNvPr id="0" name="Picture 1" descr="outofscope"/>
+                    <pic:cNvPicPr>
+                      <a:picLocks noChangeAspect="1" noChangeArrowheads="1"/>
+                    </pic:cNvPicPr>
+                  </pic:nvPicPr>
+                  <pic:blipFill>
+                    <a:blip r:embed="rId10" cstate="print"/>
+                    <a:srcRect/>
+                    <a:stretch>
+                      <a:fillRect/>
+                    </a:stretch>
+                  </pic:blipFill>
+                  <pic:spPr bwMode="auto">
+                    <a:xfrm>
+                      <a:off x="0" y="0"/>
+                      <a:ext cx="2286000" cy="2162175"/>
+                    </a:xfrm>
+                    <a:prstGeom prst="rect">
+                      <a:avLst/>
+                    </a:prstGeom>
+                    <a:noFill/>
+                    <a:ln w="9525">
+                      <a:noFill/>
+                      <a:miter lim="800000"/>
+                      <a:headEnd/>
+                      <a:tailEnd/>
+                    </a:ln>
+                  </pic:spPr>
+                </pic:pic>
+              </a:graphicData>
+            </a:graphic>
+          </wp:inline>
+        </w:drawing>
+      </w:r>
+    </w:p>
+    <w:p>
+      <w:pPr>
+        <w:rPr>
+          <w:rFonts w:ascii="Arial" w:hAnsi="Arial" w:cs="Arial"/>
+        </w:rPr>
+      </w:pPr>
+    </w:p>
+    <w:p>
+      <w:pPr>
+        <w:rPr>
+          <w:rFonts w:ascii="Arial" w:hAnsi="Arial" w:cs="Arial"/>
+        </w:rPr>
+      </w:pPr>
     </w:p>
     <w:p>
       <w:pPr>
@@ -7471,7 +6724,111 @@
           <w:iCs/>
           <w:vanish/>
         </w:rPr>
-        <w:t xml:space="preserve">List the system/organizational interfaces that are </w:t>
+        <w:t xml:space="preserve">If </w:t>
+      </w:r>
+      <w:r>
+        <w:rPr>
+          <w:rFonts w:cs="Arial"/>
+          <w:iCs/>
+          <w:vanish/>
+        </w:rPr>
+        <w:t>Function Hierarchy Diagram (</w:t>
+      </w:r>
+      <w:r>
+        <w:rPr>
+          <w:rFonts w:cs="Arial"/>
+          <w:iCs/>
+          <w:vanish/>
+        </w:rPr>
+        <w:t>FHD</w:t>
+      </w:r>
+      <w:r>
+        <w:rPr>
+          <w:rFonts w:cs="Arial"/>
+          <w:iCs/>
+          <w:vanish/>
+        </w:rPr>
+        <w:t>)</w:t>
+      </w:r>
+      <w:r>
+        <w:rPr>
+          <w:rFonts w:cs="Arial"/>
+          <w:iCs/>
+          <w:vanish/>
+        </w:rPr>
+        <w:t xml:space="preserve"> modeling is done </w:t>
+      </w:r>
+      <w:r>
+        <w:rPr>
+          <w:rFonts w:cs="Arial"/>
+          <w:iCs/>
+          <w:vanish/>
+        </w:rPr>
+        <w:t>for these Business Requirements</w:t>
+      </w:r>
+      <w:r>
+        <w:rPr>
+          <w:rFonts w:cs="Arial"/>
+          <w:iCs/>
+          <w:vanish/>
+        </w:rPr>
+        <w:t>,</w:t>
+      </w:r>
+      <w:r>
+        <w:rPr>
+          <w:rFonts w:cs="Arial"/>
+          <w:iCs/>
+          <w:vanish/>
+        </w:rPr>
+        <w:t xml:space="preserve"> </w:t>
+      </w:r>
+      <w:r>
+        <w:rPr>
+          <w:rFonts w:cs="Arial"/>
+          <w:iCs/>
+          <w:vanish/>
+        </w:rPr>
+        <w:t>I</w:t>
+      </w:r>
+      <w:r>
+        <w:rPr>
+          <w:rFonts w:cs="Arial"/>
+          <w:iCs/>
+          <w:vanish/>
+        </w:rPr>
+        <w:t xml:space="preserve">nclude an overall high-level Function Hierarchy diagram </w:t>
+      </w:r>
+      <w:r>
+        <w:rPr>
+          <w:rFonts w:cs="Arial"/>
+          <w:iCs/>
+          <w:vanish/>
+        </w:rPr>
+        <w:t>indicating which Functions are out of scope for Implementation. Please draw the “out of scope” Fu</w:t>
+      </w:r>
+      <w:r>
+        <w:rPr>
+          <w:rFonts w:cs="Arial"/>
+          <w:iCs/>
+          <w:vanish/>
+        </w:rPr>
+        <w:t xml:space="preserve">nction boxes </w:t>
+      </w:r>
+      <w:r>
+        <w:rPr>
+          <w:rFonts w:cs="Arial"/>
+          <w:iCs/>
+          <w:vanish/>
+        </w:rPr>
+        <w:t>in</w:t>
+      </w:r>
+      <w:r>
+        <w:rPr>
+          <w:rFonts w:cs="Arial"/>
+          <w:iCs/>
+          <w:vanish/>
+        </w:rPr>
+        <w:t xml:space="preserve"> </w:t>
       </w:r>
       <w:r>
         <w:rPr>
@@ -7479,40 +6836,9 @@
           <w:b/>
           <w:iCs/>
           <w:vanish/>
-        </w:rPr>
-        <w:t>in scope</w:t>
-      </w:r>
-      <w:r>
-        <w:rPr>
-          <w:rFonts w:cs="Arial"/>
-          <w:iCs/>
-          <w:vanish/>
-        </w:rPr>
-        <w:t xml:space="preserve">. </w:t>
-      </w:r>
-      <w:r>
-        <w:rPr>
-          <w:rFonts w:cs="Arial"/>
-          <w:iCs/>
-          <w:vanish/>
-        </w:rPr>
-        <w:t>Mention the name and a brief 2-3 lines short description f</w:t>
-      </w:r>
-      <w:r>
-        <w:rPr>
-          <w:rFonts w:cs="Arial"/>
-          <w:iCs/>
-          <w:vanish/>
-        </w:rPr>
-        <w:t>or each interface that is in scope</w:t>
-      </w:r>
-      <w:r>
-        <w:rPr>
-          <w:rFonts w:cs="Arial"/>
-          <w:iCs/>
-          <w:vanish/>
-        </w:rPr>
-        <w:t>.</w:t>
+          <w:color w:val="808080"/>
+        </w:rPr>
+        <w:t>grey</w:t>
       </w:r>
       <w:r>
         <w:rPr>
@@ -7521,6 +6847,113 @@
           <w:vanish/>
         </w:rPr>
         <w:t xml:space="preserve"> </w:t>
+      </w:r>
+      <w:r>
+        <w:rPr>
+          <w:rFonts w:cs="Arial"/>
+          <w:b/>
+          <w:iCs/>
+          <w:vanish/>
+          <w:color w:val="808080"/>
+        </w:rPr>
+        <w:t>color</w:t>
+      </w:r>
+      <w:r>
+        <w:rPr>
+          <w:rFonts w:cs="Arial"/>
+          <w:b/>
+          <w:iCs/>
+          <w:vanish/>
+          <w:color w:val="808080"/>
+        </w:rPr>
+        <w:t xml:space="preserve"> or a different color</w:t>
+      </w:r>
+      <w:r>
+        <w:rPr>
+          <w:rFonts w:cs="Arial"/>
+          <w:iCs/>
+          <w:vanish/>
+        </w:rPr>
+        <w:t xml:space="preserve"> as shown in the example below :</w:t>
+      </w:r>
+    </w:p>
+    <w:p>
+      <w:pPr>
+        <w:rPr>
+          <w:rFonts w:ascii="Arial" w:hAnsi="Arial" w:cs="Arial"/>
+          <w:i/>
+          <w:color w:val="FF0000"/>
+          <w:sz w:val="20"/>
+          <w:szCs w:val="20"/>
+        </w:rPr>
+      </w:pPr>
+    </w:p>
+    <w:p>
+      <w:pPr>
+        <w:ind w:left="720"/>
+        <w:rPr>
+          <w:rFonts w:ascii="Arial" w:hAnsi="Arial" w:cs="Arial"/>
+          <w:i/>
+          <w:color w:val="FF0000"/>
+          <w:sz w:val="20"/>
+          <w:szCs w:val="20"/>
+        </w:rPr>
+      </w:pPr>
+      <w:r>
+        <w:rPr>
+          <w:rFonts w:ascii="Arial" w:hAnsi="Arial" w:cs="Arial"/>
+          <w:i/>
+          <w:noProof/>
+          <w:color w:val="FF0000"/>
+          <w:sz w:val="20"/>
+          <w:szCs w:val="20"/>
+          <w:lang w:val="en-US" w:eastAsia="en-US"/>
+        </w:rPr>
+        <w:drawing>
+          <wp:inline distT="0" distB="0" distL="0" distR="0">
+            <wp:extent cx="3200400" cy="2466975"/>
+            <wp:effectExtent l="19050" t="0" r="0" b="0"/>
+            <wp:docPr id="2" name="Picture 2" descr="outofscopeFunctions"/>
+            <wp:cNvGraphicFramePr>
+              <a:graphicFrameLocks xmlns:a="http://schemas.openxmlformats.org/drawingml/2006/main" noChangeAspect="1"/>
+            </wp:cNvGraphicFramePr>
+            <a:graphic xmlns:a="http://schemas.openxmlformats.org/drawingml/2006/main">
+              <a:graphicData uri="http://schemas.openxmlformats.org/drawingml/2006/picture">
+                <pic:pic xmlns:pic="http://schemas.openxmlformats.org/drawingml/2006/picture">
+                  <pic:nvPicPr>
+                    <pic:cNvPr id="0" name="Picture 2" descr="outofscopeFunctions"/>
+                    <pic:cNvPicPr>
+                      <a:picLocks noChangeAspect="1" noChangeArrowheads="1"/>
+                    </pic:cNvPicPr>
+                  </pic:nvPicPr>
+                  <pic:blipFill>
+                    <a:blip r:embed="rId11" cstate="print"/>
+                    <a:srcRect/>
+                    <a:stretch>
+                      <a:fillRect/>
+                    </a:stretch>
+                  </pic:blipFill>
+                  <pic:spPr bwMode="auto">
+                    <a:xfrm>
+                      <a:off x="0" y="0"/>
+                      <a:ext cx="3200400" cy="2466975"/>
+                    </a:xfrm>
+                    <a:prstGeom prst="rect">
+                      <a:avLst/>
+                    </a:prstGeom>
+                    <a:noFill/>
+                    <a:ln w="9525">
+                      <a:noFill/>
+                      <a:miter lim="800000"/>
+                      <a:headEnd/>
+                      <a:tailEnd/>
+                    </a:ln>
+                  </pic:spPr>
+                </pic:pic>
+              </a:graphicData>
+            </a:graphic>
+          </wp:inline>
+        </w:drawing>
       </w:r>
     </w:p>
     <w:p>
@@ -7536,26 +6969,183 @@
           <w:sz w:val="24"/>
         </w:rPr>
       </w:pPr>
-      <w:bookmarkStart w:id="32" w:name="_Toc137351797"/>
-      <w:bookmarkStart w:id="33" w:name="_Toc419968143"/>
+      <w:bookmarkStart w:id="33" w:name="_Toc137351796"/>
+      <w:bookmarkStart w:id="34" w:name="_Toc419968142"/>
       <w:r>
         <w:rPr>
           <w:i w:val="0"/>
           <w:iCs w:val="0"/>
           <w:sz w:val="24"/>
         </w:rPr>
+        <w:lastRenderedPageBreak/>
+        <w:t>In Scope</w:t>
+      </w:r>
+      <w:bookmarkEnd w:id="33"/>
+      <w:bookmarkEnd w:id="34"/>
+      <w:r>
+        <w:rPr>
+          <w:i w:val="0"/>
+          <w:iCs w:val="0"/>
+          <w:sz w:val="24"/>
+        </w:rPr>
+        <w:tab/>
+      </w:r>
+    </w:p>
+    <w:p>
+      <w:pPr>
+        <w:pStyle w:val="Instructions"/>
+        <w:ind w:left="0"/>
+        <w:jc w:val="both"/>
+        <w:rPr>
+          <w:rFonts w:cs="Arial"/>
+          <w:iCs/>
+          <w:vanish/>
+        </w:rPr>
+      </w:pPr>
+      <w:r>
+        <w:rPr>
+          <w:rFonts w:cs="Arial"/>
+          <w:iCs/>
+          <w:vanish/>
+        </w:rPr>
+        <w:t xml:space="preserve">List the use cases/business functions that are </w:t>
+      </w:r>
+      <w:r>
+        <w:rPr>
+          <w:rFonts w:cs="Arial"/>
+          <w:b/>
+          <w:iCs/>
+          <w:vanish/>
+        </w:rPr>
+        <w:t>in scope</w:t>
+      </w:r>
+      <w:r>
+        <w:rPr>
+          <w:rFonts w:cs="Arial"/>
+          <w:iCs/>
+          <w:vanish/>
+        </w:rPr>
+        <w:t xml:space="preserve">. </w:t>
+      </w:r>
+      <w:r>
+        <w:rPr>
+          <w:rFonts w:cs="Arial"/>
+          <w:iCs/>
+          <w:vanish/>
+        </w:rPr>
+        <w:t>Mention the name and a brief 2-3 lines short description f</w:t>
+      </w:r>
+      <w:r>
+        <w:rPr>
+          <w:rFonts w:cs="Arial"/>
+          <w:iCs/>
+          <w:vanish/>
+        </w:rPr>
+        <w:t>or each use case/business function that is in scope</w:t>
+      </w:r>
+      <w:r>
+        <w:rPr>
+          <w:rFonts w:cs="Arial"/>
+          <w:iCs/>
+          <w:vanish/>
+        </w:rPr>
+        <w:t>.</w:t>
+      </w:r>
+    </w:p>
+    <w:p>
+      <w:pPr>
+        <w:pStyle w:val="Instructions"/>
+        <w:ind w:left="0"/>
+        <w:jc w:val="both"/>
+        <w:rPr>
+          <w:rFonts w:cs="Arial"/>
+          <w:iCs/>
+          <w:vanish/>
+        </w:rPr>
+      </w:pPr>
+      <w:r>
+        <w:rPr>
+          <w:rFonts w:cs="Arial"/>
+          <w:iCs/>
+          <w:vanish/>
+        </w:rPr>
+        <w:t xml:space="preserve">List the system/organizational interfaces that are </w:t>
+      </w:r>
+      <w:r>
+        <w:rPr>
+          <w:rFonts w:cs="Arial"/>
+          <w:b/>
+          <w:iCs/>
+          <w:vanish/>
+        </w:rPr>
+        <w:t>in scope</w:t>
+      </w:r>
+      <w:r>
+        <w:rPr>
+          <w:rFonts w:cs="Arial"/>
+          <w:iCs/>
+          <w:vanish/>
+        </w:rPr>
+        <w:t xml:space="preserve">. </w:t>
+      </w:r>
+      <w:r>
+        <w:rPr>
+          <w:rFonts w:cs="Arial"/>
+          <w:iCs/>
+          <w:vanish/>
+        </w:rPr>
+        <w:t>Mention the name and a brief 2-3 lines short description f</w:t>
+      </w:r>
+      <w:r>
+        <w:rPr>
+          <w:rFonts w:cs="Arial"/>
+          <w:iCs/>
+          <w:vanish/>
+        </w:rPr>
+        <w:t>or each interface that is in scope</w:t>
+      </w:r>
+      <w:r>
+        <w:rPr>
+          <w:rFonts w:cs="Arial"/>
+          <w:iCs/>
+          <w:vanish/>
+        </w:rPr>
+        <w:t>.</w:t>
+      </w:r>
+      <w:r>
+        <w:rPr>
+          <w:rFonts w:cs="Arial"/>
+          <w:iCs/>
+          <w:vanish/>
+        </w:rPr>
+        <w:t xml:space="preserve"> </w:t>
+      </w:r>
+    </w:p>
+    <w:p>
+      <w:pPr>
+        <w:pStyle w:val="Heading2"/>
+        <w:numPr>
+          <w:ilvl w:val="1"/>
+          <w:numId w:val="8"/>
+        </w:numPr>
+        <w:rPr>
+          <w:i w:val="0"/>
+          <w:iCs w:val="0"/>
+          <w:sz w:val="24"/>
+        </w:rPr>
+      </w:pPr>
+      <w:bookmarkStart w:id="35" w:name="_Toc137351797"/>
+      <w:bookmarkStart w:id="36" w:name="_Toc419968143"/>
+      <w:r>
+        <w:rPr>
+          <w:i w:val="0"/>
+          <w:iCs w:val="0"/>
+          <w:sz w:val="24"/>
+        </w:rPr>
         <w:t>Out of Scope</w:t>
       </w:r>
-      <w:bookmarkEnd w:id="32"/>
-      <w:bookmarkEnd w:id="33"/>
-    </w:p>
-    <w:p>
-      <w:pPr>
-        <w:ind w:left="360"/>
-      </w:pPr>
-      <w:r>
-        <w:t xml:space="preserve">Phase 2, 3 and 4 requirements. </w:t>
-      </w:r>
+      <w:bookmarkEnd w:id="35"/>
+      <w:bookmarkEnd w:id="36"/>
     </w:p>
     <w:p>
       <w:pPr>
@@ -7730,16 +7320,16 @@
           <w:sz w:val="28"/>
         </w:rPr>
       </w:pPr>
-      <w:bookmarkStart w:id="34" w:name="_Toc137351798"/>
-      <w:bookmarkStart w:id="35" w:name="_Toc419968144"/>
+      <w:bookmarkStart w:id="37" w:name="_Toc137351798"/>
+      <w:bookmarkStart w:id="38" w:name="_Toc419968144"/>
       <w:r>
         <w:rPr>
           <w:sz w:val="28"/>
         </w:rPr>
         <w:t>Functional Requirements</w:t>
       </w:r>
-      <w:bookmarkEnd w:id="34"/>
-      <w:bookmarkEnd w:id="35"/>
+      <w:bookmarkEnd w:id="37"/>
+      <w:bookmarkEnd w:id="38"/>
     </w:p>
     <w:p>
       <w:pPr>
@@ -7854,8 +7444,8 @@
           <w:sz w:val="24"/>
         </w:rPr>
       </w:pPr>
-      <w:bookmarkStart w:id="36" w:name="_Toc137351799"/>
-      <w:bookmarkStart w:id="37" w:name="_Toc419968145"/>
+      <w:bookmarkStart w:id="39" w:name="_Toc137351799"/>
+      <w:bookmarkStart w:id="40" w:name="_Toc419968145"/>
       <w:r>
         <w:rPr>
           <w:i w:val="0"/>
@@ -7864,8 +7454,8 @@
         </w:rPr>
         <w:t>Actor Profiles Specification</w:t>
       </w:r>
-      <w:bookmarkEnd w:id="36"/>
-      <w:bookmarkEnd w:id="37"/>
+      <w:bookmarkEnd w:id="39"/>
+      <w:bookmarkEnd w:id="40"/>
     </w:p>
     <w:p>
       <w:pPr>
@@ -8906,7 +8496,6 @@
           </w:p>
           <w:p>
             <w:r>
-              <w:lastRenderedPageBreak/>
               <w:fldChar w:fldCharType="begin">
                 <w:ffData>
                   <w:name w:val=""/>
@@ -9009,18 +8598,17 @@
           <w:sz w:val="24"/>
         </w:rPr>
       </w:pPr>
-      <w:bookmarkStart w:id="38" w:name="_Toc137351800"/>
-      <w:bookmarkStart w:id="39" w:name="_Toc419968146"/>
+      <w:bookmarkStart w:id="41" w:name="_Toc137351800"/>
+      <w:bookmarkStart w:id="42" w:name="_Toc419968146"/>
       <w:r>
         <w:rPr>
           <w:i w:val="0"/>
           <w:iCs w:val="0"/>
           <w:sz w:val="24"/>
         </w:rPr>
-        <w:lastRenderedPageBreak/>
         <w:t>Essential Use Case</w:t>
       </w:r>
-      <w:bookmarkEnd w:id="38"/>
+      <w:bookmarkEnd w:id="41"/>
       <w:r>
         <w:rPr>
           <w:i w:val="0"/>
@@ -9029,7 +8617,7 @@
         </w:rPr>
         <w:t>s</w:t>
       </w:r>
-      <w:bookmarkEnd w:id="39"/>
+      <w:bookmarkEnd w:id="42"/>
     </w:p>
     <w:p>
       <w:pPr>
@@ -9162,6 +8750,7 @@
           <w:sz w:val="20"/>
           <w:szCs w:val="20"/>
         </w:rPr>
+        <w:lastRenderedPageBreak/>
         <w:t xml:space="preserve">Different use cases are to be specified </w:t>
       </w:r>
       <w:r>
@@ -9273,16 +8862,16 @@
           <w:sz w:val="28"/>
         </w:rPr>
       </w:pPr>
-      <w:bookmarkStart w:id="40" w:name="_Toc137351803"/>
-      <w:bookmarkStart w:id="41" w:name="_Toc419968147"/>
+      <w:bookmarkStart w:id="43" w:name="_Toc137351803"/>
+      <w:bookmarkStart w:id="44" w:name="_Toc419968147"/>
       <w:r>
         <w:rPr>
           <w:sz w:val="28"/>
         </w:rPr>
         <w:t>Data Requirements</w:t>
       </w:r>
-      <w:bookmarkEnd w:id="40"/>
-      <w:bookmarkEnd w:id="41"/>
+      <w:bookmarkEnd w:id="43"/>
+      <w:bookmarkEnd w:id="44"/>
     </w:p>
     <w:p>
       <w:pPr>
@@ -9330,8 +8919,8 @@
           <w:sz w:val="24"/>
         </w:rPr>
       </w:pPr>
-      <w:bookmarkStart w:id="42" w:name="_Toc137351804"/>
-      <w:bookmarkStart w:id="43" w:name="_Toc419968148"/>
+      <w:bookmarkStart w:id="45" w:name="_Toc137351804"/>
+      <w:bookmarkStart w:id="46" w:name="_Toc419968148"/>
       <w:r>
         <w:rPr>
           <w:i w:val="0"/>
@@ -9356,8 +8945,8 @@
         </w:rPr>
         <w:t xml:space="preserve"> Architecture</w:t>
       </w:r>
-      <w:bookmarkEnd w:id="42"/>
-      <w:bookmarkEnd w:id="43"/>
+      <w:bookmarkEnd w:id="45"/>
+      <w:bookmarkEnd w:id="46"/>
     </w:p>
     <w:p>
       <w:pPr>
@@ -9413,8 +9002,8 @@
           <w:sz w:val="24"/>
         </w:rPr>
       </w:pPr>
-      <w:bookmarkStart w:id="44" w:name="_Toc137351810"/>
-      <w:bookmarkStart w:id="45" w:name="_Toc419968149"/>
+      <w:bookmarkStart w:id="47" w:name="_Toc137351810"/>
+      <w:bookmarkStart w:id="48" w:name="_Toc419968149"/>
       <w:r>
         <w:rPr>
           <w:i w:val="0"/>
@@ -9423,8 +9012,8 @@
         </w:rPr>
         <w:t>Data Volumes</w:t>
       </w:r>
-      <w:bookmarkEnd w:id="44"/>
-      <w:bookmarkEnd w:id="45"/>
+      <w:bookmarkEnd w:id="47"/>
+      <w:bookmarkEnd w:id="48"/>
     </w:p>
     <w:p>
       <w:pPr>
@@ -9511,7 +9100,7 @@
           <w:sz w:val="24"/>
         </w:rPr>
       </w:pPr>
-      <w:bookmarkStart w:id="46" w:name="_Toc419968150"/>
+      <w:bookmarkStart w:id="49" w:name="_Toc419968150"/>
       <w:r>
         <w:rPr>
           <w:i w:val="0"/>
@@ -9520,7 +9109,7 @@
         </w:rPr>
         <w:t>Data Conversion</w:t>
       </w:r>
-      <w:bookmarkEnd w:id="46"/>
+      <w:bookmarkEnd w:id="49"/>
     </w:p>
     <w:p>
       <w:pPr>
@@ -9593,8 +9182,8 @@
           <w:sz w:val="24"/>
         </w:rPr>
       </w:pPr>
-      <w:bookmarkStart w:id="47" w:name="_Toc137351807"/>
-      <w:bookmarkStart w:id="48" w:name="_Toc419968151"/>
+      <w:bookmarkStart w:id="50" w:name="_Toc137351807"/>
+      <w:bookmarkStart w:id="51" w:name="_Toc419968151"/>
       <w:r>
         <w:rPr>
           <w:i w:val="0"/>
@@ -9603,7 +9192,7 @@
         </w:rPr>
         <w:t>Data Retention</w:t>
       </w:r>
-      <w:bookmarkEnd w:id="47"/>
+      <w:bookmarkEnd w:id="50"/>
       <w:r>
         <w:rPr>
           <w:i w:val="0"/>
@@ -9620,7 +9209,7 @@
         </w:rPr>
         <w:t>and Archiving</w:t>
       </w:r>
-      <w:bookmarkEnd w:id="48"/>
+      <w:bookmarkEnd w:id="51"/>
     </w:p>
     <w:p>
       <w:pPr>
@@ -9854,8 +9443,8 @@
           <w:sz w:val="24"/>
         </w:rPr>
       </w:pPr>
-      <w:bookmarkStart w:id="49" w:name="_Toc137351811"/>
-      <w:bookmarkStart w:id="50" w:name="_Toc419968152"/>
+      <w:bookmarkStart w:id="52" w:name="_Toc137351811"/>
+      <w:bookmarkStart w:id="53" w:name="_Toc419968152"/>
       <w:r>
         <w:rPr>
           <w:i w:val="0"/>
@@ -9880,8 +9469,8 @@
         </w:rPr>
         <w:t xml:space="preserve"> Implications</w:t>
       </w:r>
-      <w:bookmarkEnd w:id="49"/>
-      <w:bookmarkEnd w:id="50"/>
+      <w:bookmarkEnd w:id="52"/>
+      <w:bookmarkEnd w:id="53"/>
     </w:p>
     <w:p>
       <w:pPr>
@@ -9968,16 +9557,16 @@
           <w:sz w:val="28"/>
         </w:rPr>
       </w:pPr>
-      <w:bookmarkStart w:id="51" w:name="_Toc137351812"/>
-      <w:bookmarkStart w:id="52" w:name="_Toc419968153"/>
+      <w:bookmarkStart w:id="54" w:name="_Toc137351812"/>
+      <w:bookmarkStart w:id="55" w:name="_Toc419968153"/>
       <w:r>
         <w:rPr>
           <w:sz w:val="28"/>
         </w:rPr>
         <w:t>Non-Functional requirements</w:t>
       </w:r>
-      <w:bookmarkEnd w:id="51"/>
-      <w:bookmarkEnd w:id="52"/>
+      <w:bookmarkEnd w:id="54"/>
+      <w:bookmarkEnd w:id="55"/>
     </w:p>
     <w:p>
       <w:pPr>
@@ -10099,8 +9688,8 @@
           <w:sz w:val="24"/>
         </w:rPr>
       </w:pPr>
-      <w:bookmarkStart w:id="53" w:name="_Toc137351816"/>
-      <w:bookmarkStart w:id="54" w:name="_Toc419968154"/>
+      <w:bookmarkStart w:id="56" w:name="_Toc137351816"/>
+      <w:bookmarkStart w:id="57" w:name="_Toc419968154"/>
       <w:r>
         <w:rPr>
           <w:i w:val="0"/>
@@ -10109,8 +9698,8 @@
         </w:rPr>
         <w:t>Security Requirements</w:t>
       </w:r>
-      <w:bookmarkEnd w:id="53"/>
-      <w:bookmarkEnd w:id="54"/>
+      <w:bookmarkEnd w:id="56"/>
+      <w:bookmarkEnd w:id="57"/>
     </w:p>
     <w:p>
       <w:pPr>
@@ -10162,17 +9751,16 @@
           <w:sz w:val="22"/>
         </w:rPr>
       </w:pPr>
-      <w:bookmarkStart w:id="55" w:name="_Toc137351817"/>
-      <w:bookmarkStart w:id="56" w:name="_Toc419968155"/>
+      <w:bookmarkStart w:id="58" w:name="_Toc137351817"/>
+      <w:bookmarkStart w:id="59" w:name="_Toc419968155"/>
       <w:r>
         <w:rPr>
           <w:sz w:val="22"/>
         </w:rPr>
-        <w:lastRenderedPageBreak/>
         <w:t>Authentication</w:t>
       </w:r>
-      <w:bookmarkEnd w:id="55"/>
-      <w:bookmarkEnd w:id="56"/>
+      <w:bookmarkEnd w:id="58"/>
+      <w:bookmarkEnd w:id="59"/>
     </w:p>
     <w:p>
       <w:pPr>
@@ -10397,7 +9985,7 @@
           <w:sz w:val="24"/>
         </w:rPr>
       </w:pPr>
-      <w:bookmarkStart w:id="57" w:name="_Toc419968156"/>
+      <w:bookmarkStart w:id="60" w:name="_Toc419968156"/>
       <w:r>
         <w:rPr>
           <w:i w:val="0"/>
@@ -10422,7 +10010,7 @@
         </w:rPr>
         <w:t>Requirements</w:t>
       </w:r>
-      <w:bookmarkEnd w:id="57"/>
+      <w:bookmarkEnd w:id="60"/>
     </w:p>
     <w:p>
       <w:pPr>
@@ -10480,8 +10068,8 @@
           <w:sz w:val="24"/>
         </w:rPr>
       </w:pPr>
-      <w:bookmarkStart w:id="58" w:name="_Toc137351813"/>
-      <w:bookmarkStart w:id="59" w:name="_Toc419968157"/>
+      <w:bookmarkStart w:id="61" w:name="_Toc137351813"/>
+      <w:bookmarkStart w:id="62" w:name="_Toc419968157"/>
       <w:r>
         <w:rPr>
           <w:i w:val="0"/>
@@ -10490,7 +10078,7 @@
         </w:rPr>
         <w:t>Usability</w:t>
       </w:r>
-      <w:bookmarkEnd w:id="58"/>
+      <w:bookmarkEnd w:id="61"/>
       <w:r>
         <w:rPr>
           <w:i w:val="0"/>
@@ -10507,7 +10095,7 @@
         </w:rPr>
         <w:t>Requirements</w:t>
       </w:r>
-      <w:bookmarkEnd w:id="59"/>
+      <w:bookmarkEnd w:id="62"/>
     </w:p>
     <w:p>
       <w:pPr>
@@ -10640,6 +10228,7 @@
           <w:iCs/>
           <w:vanish/>
         </w:rPr>
+        <w:lastRenderedPageBreak/>
         <w:t xml:space="preserve">Please describe </w:t>
       </w:r>
       <w:r>
@@ -10784,8 +10373,8 @@
           <w:sz w:val="24"/>
         </w:rPr>
       </w:pPr>
-      <w:bookmarkStart w:id="60" w:name="_Toc137351814"/>
-      <w:bookmarkStart w:id="61" w:name="_Toc419968158"/>
+      <w:bookmarkStart w:id="63" w:name="_Toc137351814"/>
+      <w:bookmarkStart w:id="64" w:name="_Toc419968158"/>
       <w:r>
         <w:rPr>
           <w:i w:val="0"/>
@@ -10802,7 +10391,7 @@
         </w:rPr>
         <w:t xml:space="preserve"> Help </w:t>
       </w:r>
-      <w:bookmarkEnd w:id="60"/>
+      <w:bookmarkEnd w:id="63"/>
       <w:r>
         <w:rPr>
           <w:i w:val="0"/>
@@ -10811,7 +10400,7 @@
         </w:rPr>
         <w:t>Requirements</w:t>
       </w:r>
-      <w:bookmarkEnd w:id="61"/>
+      <w:bookmarkEnd w:id="64"/>
     </w:p>
     <w:p>
       <w:pPr>
@@ -10857,8 +10446,8 @@
           <w:sz w:val="24"/>
         </w:rPr>
       </w:pPr>
-      <w:bookmarkStart w:id="62" w:name="_Toc137351815"/>
-      <w:bookmarkStart w:id="63" w:name="_Toc419968159"/>
+      <w:bookmarkStart w:id="65" w:name="_Toc137351815"/>
+      <w:bookmarkStart w:id="66" w:name="_Toc419968159"/>
       <w:r>
         <w:rPr>
           <w:i w:val="0"/>
@@ -10867,8 +10456,8 @@
         </w:rPr>
         <w:t>Performance Requirements</w:t>
       </w:r>
-      <w:bookmarkEnd w:id="62"/>
-      <w:bookmarkEnd w:id="63"/>
+      <w:bookmarkEnd w:id="65"/>
+      <w:bookmarkEnd w:id="66"/>
       <w:r>
         <w:rPr>
           <w:i w:val="0"/>
@@ -10922,8 +10511,8 @@
           <w:sz w:val="24"/>
         </w:rPr>
       </w:pPr>
-      <w:bookmarkStart w:id="64" w:name="_Toc137351820"/>
-      <w:bookmarkStart w:id="65" w:name="_Toc419968160"/>
+      <w:bookmarkStart w:id="67" w:name="_Toc137351820"/>
+      <w:bookmarkStart w:id="68" w:name="_Toc419968160"/>
       <w:r>
         <w:rPr>
           <w:i w:val="0"/>
@@ -10932,8 +10521,8 @@
         </w:rPr>
         <w:t>Scalability Requirements</w:t>
       </w:r>
-      <w:bookmarkEnd w:id="64"/>
-      <w:bookmarkEnd w:id="65"/>
+      <w:bookmarkEnd w:id="67"/>
+      <w:bookmarkEnd w:id="68"/>
     </w:p>
     <w:p>
       <w:pPr>
@@ -10987,8 +10576,8 @@
           <w:sz w:val="22"/>
         </w:rPr>
       </w:pPr>
-      <w:bookmarkStart w:id="66" w:name="_Toc137351821"/>
-      <w:bookmarkStart w:id="67" w:name="_Toc419968161"/>
+      <w:bookmarkStart w:id="69" w:name="_Toc137351821"/>
+      <w:bookmarkStart w:id="70" w:name="_Toc419968161"/>
       <w:r>
         <w:rPr>
           <w:sz w:val="22"/>
@@ -11001,8 +10590,8 @@
         </w:rPr>
         <w:t xml:space="preserve"> Scalability</w:t>
       </w:r>
-      <w:bookmarkEnd w:id="66"/>
-      <w:bookmarkEnd w:id="67"/>
+      <w:bookmarkEnd w:id="69"/>
+      <w:bookmarkEnd w:id="70"/>
     </w:p>
     <w:p>
       <w:pPr>
@@ -11115,16 +10704,16 @@
           <w:sz w:val="22"/>
         </w:rPr>
       </w:pPr>
-      <w:bookmarkStart w:id="68" w:name="_Toc137351822"/>
-      <w:bookmarkStart w:id="69" w:name="_Toc419968162"/>
+      <w:bookmarkStart w:id="71" w:name="_Toc137351822"/>
+      <w:bookmarkStart w:id="72" w:name="_Toc419968162"/>
       <w:r>
         <w:rPr>
           <w:sz w:val="22"/>
         </w:rPr>
         <w:t>Application Scalability</w:t>
       </w:r>
-      <w:bookmarkEnd w:id="68"/>
-      <w:bookmarkEnd w:id="69"/>
+      <w:bookmarkEnd w:id="71"/>
+      <w:bookmarkEnd w:id="72"/>
     </w:p>
     <w:p>
       <w:pPr>
@@ -11189,16 +10778,16 @@
           <w:sz w:val="28"/>
         </w:rPr>
       </w:pPr>
-      <w:bookmarkStart w:id="70" w:name="_Toc137351823"/>
-      <w:bookmarkStart w:id="71" w:name="_Toc419968163"/>
+      <w:bookmarkStart w:id="73" w:name="_Toc137351823"/>
+      <w:bookmarkStart w:id="74" w:name="_Toc419968163"/>
       <w:r>
         <w:rPr>
           <w:sz w:val="28"/>
         </w:rPr>
         <w:t>Interface Requirements</w:t>
       </w:r>
-      <w:bookmarkEnd w:id="70"/>
-      <w:bookmarkEnd w:id="71"/>
+      <w:bookmarkEnd w:id="73"/>
+      <w:bookmarkEnd w:id="74"/>
     </w:p>
     <w:p>
       <w:pPr>
@@ -11236,8 +10825,8 @@
           <w:sz w:val="24"/>
         </w:rPr>
       </w:pPr>
-      <w:bookmarkStart w:id="72" w:name="_Toc137351824"/>
-      <w:bookmarkStart w:id="73" w:name="_Toc419968164"/>
+      <w:bookmarkStart w:id="75" w:name="_Toc137351824"/>
+      <w:bookmarkStart w:id="76" w:name="_Toc419968164"/>
       <w:r>
         <w:rPr>
           <w:i w:val="0"/>
@@ -11246,8 +10835,8 @@
         </w:rPr>
         <w:t>User Interface Requirements</w:t>
       </w:r>
-      <w:bookmarkEnd w:id="72"/>
-      <w:bookmarkEnd w:id="73"/>
+      <w:bookmarkEnd w:id="75"/>
+      <w:bookmarkEnd w:id="76"/>
     </w:p>
     <w:p>
       <w:pPr>
@@ -11279,8 +10868,8 @@
           <w:sz w:val="24"/>
         </w:rPr>
       </w:pPr>
-      <w:bookmarkStart w:id="74" w:name="_Toc137351825"/>
-      <w:bookmarkStart w:id="75" w:name="_Toc419968165"/>
+      <w:bookmarkStart w:id="77" w:name="_Toc137351825"/>
+      <w:bookmarkStart w:id="78" w:name="_Toc419968165"/>
       <w:r>
         <w:rPr>
           <w:i w:val="0"/>
@@ -11289,8 +10878,8 @@
         </w:rPr>
         <w:t>System Interface Requirements</w:t>
       </w:r>
-      <w:bookmarkEnd w:id="74"/>
-      <w:bookmarkEnd w:id="75"/>
+      <w:bookmarkEnd w:id="77"/>
+      <w:bookmarkEnd w:id="78"/>
     </w:p>
     <w:p>
       <w:pPr>
@@ -11423,16 +11012,16 @@
           <w:sz w:val="28"/>
         </w:rPr>
       </w:pPr>
-      <w:bookmarkStart w:id="76" w:name="_Toc137351826"/>
-      <w:bookmarkStart w:id="77" w:name="_Toc419968166"/>
+      <w:bookmarkStart w:id="79" w:name="_Toc137351826"/>
+      <w:bookmarkStart w:id="80" w:name="_Toc419968166"/>
       <w:r>
         <w:rPr>
           <w:sz w:val="28"/>
         </w:rPr>
         <w:t>Business Glossary</w:t>
       </w:r>
-      <w:bookmarkEnd w:id="76"/>
-      <w:bookmarkEnd w:id="77"/>
+      <w:bookmarkEnd w:id="79"/>
+      <w:bookmarkEnd w:id="80"/>
     </w:p>
     <w:p>
       <w:pPr>
@@ -11563,7 +11152,7 @@
         <w:sz w:val="18"/>
         <w:szCs w:val="18"/>
       </w:rPr>
-      <w:t>6</w:t>
+      <w:t>4</w:t>
     </w:r>
     <w:r>
       <w:rPr>
@@ -14354,119 +13943,6 @@
     </w:lvl>
   </w:abstractNum>
   <w:abstractNum w:abstractNumId="19">
-    <w:nsid w:val="5E8E2F28"/>
-    <w:multiLevelType w:val="hybridMultilevel"/>
-    <w:tmpl w:val="E054B6EE"/>
-    <w:lvl w:ilvl="0" w:tplc="04090001">
-      <w:start w:val="1"/>
-      <w:numFmt w:val="bullet"/>
-      <w:lvlText w:val=""/>
-      <w:lvlJc w:val="left"/>
-      <w:pPr>
-        <w:ind w:left="1440" w:hanging="360"/>
-      </w:pPr>
-      <w:rPr>
-        <w:rFonts w:ascii="Symbol" w:hAnsi="Symbol" w:hint="default"/>
-      </w:rPr>
-    </w:lvl>
-    <w:lvl w:ilvl="1" w:tplc="04090003">
-      <w:start w:val="1"/>
-      <w:numFmt w:val="bullet"/>
-      <w:lvlText w:val="o"/>
-      <w:lvlJc w:val="left"/>
-      <w:pPr>
-        <w:ind w:left="2160" w:hanging="360"/>
-      </w:pPr>
-      <w:rPr>
-        <w:rFonts w:ascii="Courier New" w:hAnsi="Courier New" w:cs="Courier New" w:hint="default"/>
-      </w:rPr>
-    </w:lvl>
-    <w:lvl w:ilvl="2" w:tplc="04090005">
-      <w:start w:val="1"/>
-      <w:numFmt w:val="bullet"/>
-      <w:lvlText w:val=""/>
-      <w:lvlJc w:val="left"/>
-      <w:pPr>
-        <w:ind w:left="810" w:hanging="360"/>
-      </w:pPr>
-      <w:rPr>
-        <w:rFonts w:ascii="Wingdings" w:hAnsi="Wingdings" w:hint="default"/>
-      </w:rPr>
-    </w:lvl>
-    <w:lvl w:ilvl="3" w:tplc="04090001" w:tentative="1">
-      <w:start w:val="1"/>
-      <w:numFmt w:val="bullet"/>
-      <w:lvlText w:val=""/>
-      <w:lvlJc w:val="left"/>
-      <w:pPr>
-        <w:ind w:left="3600" w:hanging="360"/>
-      </w:pPr>
-      <w:rPr>
-        <w:rFonts w:ascii="Symbol" w:hAnsi="Symbol" w:hint="default"/>
-      </w:rPr>
-    </w:lvl>
-    <w:lvl w:ilvl="4" w:tplc="04090003" w:tentative="1">
-      <w:start w:val="1"/>
-      <w:numFmt w:val="bullet"/>
-      <w:lvlText w:val="o"/>
-      <w:lvlJc w:val="left"/>
-      <w:pPr>
-        <w:ind w:left="4320" w:hanging="360"/>
-      </w:pPr>
-      <w:rPr>
-        <w:rFonts w:ascii="Courier New" w:hAnsi="Courier New" w:cs="Courier New" w:hint="default"/>
-      </w:rPr>
-    </w:lvl>
-    <w:lvl w:ilvl="5" w:tplc="04090005" w:tentative="1">
-      <w:start w:val="1"/>
-      <w:numFmt w:val="bullet"/>
-      <w:lvlText w:val=""/>
-      <w:lvlJc w:val="left"/>
-      <w:pPr>
-        <w:ind w:left="5040" w:hanging="360"/>
-      </w:pPr>
-      <w:rPr>
-        <w:rFonts w:ascii="Wingdings" w:hAnsi="Wingdings" w:hint="default"/>
-      </w:rPr>
-    </w:lvl>
-    <w:lvl w:ilvl="6" w:tplc="04090001" w:tentative="1">
-      <w:start w:val="1"/>
-      <w:numFmt w:val="bullet"/>
-      <w:lvlText w:val=""/>
-      <w:lvlJc w:val="left"/>
-      <w:pPr>
-        <w:ind w:left="5760" w:hanging="360"/>
-      </w:pPr>
-      <w:rPr>
-        <w:rFonts w:ascii="Symbol" w:hAnsi="Symbol" w:hint="default"/>
-      </w:rPr>
-    </w:lvl>
-    <w:lvl w:ilvl="7" w:tplc="04090003" w:tentative="1">
-      <w:start w:val="1"/>
-      <w:numFmt w:val="bullet"/>
-      <w:lvlText w:val="o"/>
-      <w:lvlJc w:val="left"/>
-      <w:pPr>
-        <w:ind w:left="6480" w:hanging="360"/>
-      </w:pPr>
-      <w:rPr>
-        <w:rFonts w:ascii="Courier New" w:hAnsi="Courier New" w:cs="Courier New" w:hint="default"/>
-      </w:rPr>
-    </w:lvl>
-    <w:lvl w:ilvl="8" w:tplc="04090005" w:tentative="1">
-      <w:start w:val="1"/>
-      <w:numFmt w:val="bullet"/>
-      <w:lvlText w:val=""/>
-      <w:lvlJc w:val="left"/>
-      <w:pPr>
-        <w:ind w:left="7200" w:hanging="360"/>
-      </w:pPr>
-      <w:rPr>
-        <w:rFonts w:ascii="Wingdings" w:hAnsi="Wingdings" w:hint="default"/>
-      </w:rPr>
-    </w:lvl>
-  </w:abstractNum>
-  <w:abstractNum w:abstractNumId="20">
     <w:nsid w:val="62AF1612"/>
     <w:multiLevelType w:val="multilevel"/>
     <w:tmpl w:val="88C43E76"/>
@@ -14606,7 +14082,7 @@
       </w:rPr>
     </w:lvl>
   </w:abstractNum>
-  <w:abstractNum w:abstractNumId="21">
+  <w:abstractNum w:abstractNumId="20">
     <w:nsid w:val="6678615B"/>
     <w:multiLevelType w:val="multilevel"/>
     <w:tmpl w:val="B2D8BED2"/>
@@ -14746,7 +14222,7 @@
       </w:rPr>
     </w:lvl>
   </w:abstractNum>
-  <w:abstractNum w:abstractNumId="22">
+  <w:abstractNum w:abstractNumId="21">
     <w:nsid w:val="6CF41E61"/>
     <w:multiLevelType w:val="hybridMultilevel"/>
     <w:tmpl w:val="7AC410C8"/>
@@ -14886,7 +14362,7 @@
       </w:rPr>
     </w:lvl>
   </w:abstractNum>
-  <w:abstractNum w:abstractNumId="23">
+  <w:abstractNum w:abstractNumId="22">
     <w:nsid w:val="72B31BE7"/>
     <w:multiLevelType w:val="hybridMultilevel"/>
     <w:tmpl w:val="21F64A14"/>
@@ -15026,7 +14502,7 @@
       </w:rPr>
     </w:lvl>
   </w:abstractNum>
-  <w:abstractNum w:abstractNumId="24">
+  <w:abstractNum w:abstractNumId="23">
     <w:nsid w:val="7A8F17A5"/>
     <w:multiLevelType w:val="hybridMultilevel"/>
     <w:tmpl w:val="B2D8BED2"/>
@@ -15170,7 +14646,7 @@
     <w:abstractNumId w:val="5"/>
   </w:num>
   <w:num w:numId="2">
-    <w:abstractNumId w:val="22"/>
+    <w:abstractNumId w:val="21"/>
   </w:num>
   <w:num w:numId="3">
     <w:abstractNumId w:val="3"/>
@@ -15182,7 +14658,7 @@
     <w:abstractNumId w:val="15"/>
   </w:num>
   <w:num w:numId="6">
-    <w:abstractNumId w:val="23"/>
+    <w:abstractNumId w:val="22"/>
   </w:num>
   <w:num w:numId="7">
     <w:abstractNumId w:val="16"/>
@@ -15200,7 +14676,7 @@
     <w:abstractNumId w:val="10"/>
   </w:num>
   <w:num w:numId="12">
-    <w:abstractNumId w:val="20"/>
+    <w:abstractNumId w:val="19"/>
   </w:num>
   <w:num w:numId="13">
     <w:abstractNumId w:val="13"/>
@@ -15209,10 +14685,10 @@
     <w:abstractNumId w:val="9"/>
   </w:num>
   <w:num w:numId="15">
-    <w:abstractNumId w:val="24"/>
+    <w:abstractNumId w:val="23"/>
   </w:num>
   <w:num w:numId="16">
-    <w:abstractNumId w:val="21"/>
+    <w:abstractNumId w:val="20"/>
   </w:num>
   <w:num w:numId="17">
     <w:abstractNumId w:val="7"/>
@@ -15237,9 +14713,6 @@
   </w:num>
   <w:num w:numId="24">
     <w:abstractNumId w:val="18"/>
-  </w:num>
-  <w:num w:numId="25">
-    <w:abstractNumId w:val="19"/>
   </w:num>
   <w:numIdMacAtCleanup w:val="51"/>
 </w:numbering>

</xml_diff>